<commit_message>
Update Deliverables/Sine_Charta Problem statement.docx
Modifica Problem statement
</commit_message>
<xml_diff>
--- a/Deliverables/Sine_Charta Problem statement.docx
+++ b/Deliverables/Sine_Charta Problem statement.docx
@@ -6,8 +6,6 @@
       <w:pPr>
         <w:jc w:val="both"/>
       </w:pPr>
-      <w:bookmarkStart w:id="0" w:name="_GoBack"/>
-      <w:bookmarkEnd w:id="0"/>
       <w:proofErr w:type="spellStart"/>
       <w:r>
         <w:t>Sine_Charta</w:t>
@@ -64,7 +62,10 @@
         <w:t>Dal punto di vista del Moderatore, che pur inventando storie, personaggi e tutto ciò che gira intorno al mondo di gioco, spesso e volentieri si trova a dover improvvisare vedendosi costretto a dover tener traccia di tutto ciò che viene detto</w:t>
       </w:r>
       <w:r>
-        <w:t xml:space="preserve">, da qui possono nascere problemi di incoerenza con quanto accaduto realmente nella sessione, poiché se non viene appuntato il cambiamento si può andare incontro a dei lapsus potenzialmente pericolosi per il </w:t>
+        <w:t>;</w:t>
+      </w:r>
+      <w:r>
+        <w:t xml:space="preserve"> da qui possono nascere problemi di incoerenza con quanto accaduto realmente nella sessione, poiché se non viene appuntato il cambiamento si può andare incontro a dei lapsus potenzialmente pericolosi per il </w:t>
       </w:r>
       <w:proofErr w:type="spellStart"/>
       <w:r>
@@ -152,7 +153,10 @@
       </w:r>
       <w:proofErr w:type="spellStart"/>
       <w:r>
-        <w:t>Sine_Charte</w:t>
+        <w:t>Sine_Chart</w:t>
+      </w:r>
+      <w:r>
+        <w:t>a</w:t>
       </w:r>
       <w:proofErr w:type="spellEnd"/>
       <w:r>
@@ -296,11 +300,163 @@
           <w:ilvl w:val="0"/>
           <w:numId w:val="3"/>
         </w:numPr>
+        <w:pBdr>
+          <w:bottom w:val="single" w:sz="6" w:space="1" w:color="auto"/>
+        </w:pBdr>
         <w:jc w:val="both"/>
       </w:pPr>
       <w:r>
         <w:t xml:space="preserve">Modifica real-time dei parametri del proprio personaggio. </w:t>
       </w:r>
+    </w:p>
+    <w:p>
+      <w:pPr>
+        <w:ind w:left="1068"/>
+        <w:jc w:val="both"/>
+      </w:pPr>
+    </w:p>
+    <w:p>
+      <w:pPr>
+        <w:pStyle w:val="Paragrafoelenco"/>
+        <w:numPr>
+          <w:ilvl w:val="0"/>
+          <w:numId w:val="1"/>
+        </w:numPr>
+        <w:jc w:val="both"/>
+      </w:pPr>
+      <w:r>
+        <w:t>Requisiti funzionali</w:t>
+      </w:r>
+    </w:p>
+    <w:p>
+      <w:pPr>
+        <w:pStyle w:val="Paragrafoelenco"/>
+        <w:jc w:val="both"/>
+      </w:pPr>
+      <w:proofErr w:type="spellStart"/>
+      <w:r>
+        <w:t>Sine_Charta</w:t>
+      </w:r>
+      <w:proofErr w:type="spellEnd"/>
+      <w:r>
+        <w:t xml:space="preserve"> presenta 3 tipi di utenti diversi:</w:t>
+      </w:r>
+    </w:p>
+    <w:p>
+      <w:pPr>
+        <w:pStyle w:val="Paragrafoelenco"/>
+        <w:numPr>
+          <w:ilvl w:val="0"/>
+          <w:numId w:val="6"/>
+        </w:numPr>
+        <w:jc w:val="both"/>
+      </w:pPr>
+      <w:r>
+        <w:t>Amministratore</w:t>
+      </w:r>
+      <w:r>
+        <w:t>/i</w:t>
+      </w:r>
+      <w:r>
+        <w:t xml:space="preserve">: </w:t>
+      </w:r>
+      <w:r>
+        <w:t xml:space="preserve">questa figura permette ad un utente che ha già acquistato il manuale del gioco di creare un account da Moderatore. </w:t>
+      </w:r>
+      <w:r>
+        <w:t xml:space="preserve">Gestione della sezione news, amministrazione dell’applicazione web, gestione della sezione shop; ha il compito da mediatore tra utenti e developers del sistema tramite la valutazione di feedback. </w:t>
+      </w:r>
+    </w:p>
+    <w:p>
+      <w:pPr>
+        <w:pStyle w:val="Paragrafoelenco"/>
+        <w:numPr>
+          <w:ilvl w:val="0"/>
+          <w:numId w:val="6"/>
+        </w:numPr>
+        <w:jc w:val="both"/>
+      </w:pPr>
+      <w:r>
+        <w:lastRenderedPageBreak/>
+        <w:t>Moderatore:</w:t>
+      </w:r>
+      <w:r>
+        <w:t xml:space="preserve"> Può istanziare </w:t>
+      </w:r>
+      <w:r>
+        <w:t>delle</w:t>
+      </w:r>
+      <w:r>
+        <w:t xml:space="preserve"> nuo</w:t>
+      </w:r>
+      <w:r>
+        <w:t xml:space="preserve">ve </w:t>
+      </w:r>
+      <w:r>
+        <w:t>session</w:t>
+      </w:r>
+      <w:r>
+        <w:t>i</w:t>
+      </w:r>
+      <w:r>
+        <w:t xml:space="preserve"> di gioco e</w:t>
+      </w:r>
+      <w:r>
+        <w:t xml:space="preserve">, per ciascuna sessione, scrivere la </w:t>
+      </w:r>
+      <w:r>
+        <w:t>storia</w:t>
+      </w:r>
+      <w:r>
+        <w:t>; creazione dei</w:t>
+      </w:r>
+      <w:r>
+        <w:t xml:space="preserve"> </w:t>
+      </w:r>
+      <w:r>
+        <w:t>personaggi non giocanti (</w:t>
+      </w:r>
+      <w:proofErr w:type="spellStart"/>
+      <w:r>
+        <w:t>png</w:t>
+      </w:r>
+      <w:proofErr w:type="spellEnd"/>
+      <w:r>
+        <w:t>)</w:t>
+      </w:r>
+      <w:r>
+        <w:t>, invitare giocatori all</w:t>
+      </w:r>
+      <w:r>
+        <w:t>e</w:t>
+      </w:r>
+      <w:r>
+        <w:t xml:space="preserve"> </w:t>
+      </w:r>
+      <w:r>
+        <w:t>sessioni;</w:t>
+      </w:r>
+      <w:r>
+        <w:t xml:space="preserve"> testare abilità, controllare i nemici dei sopravvissuti, </w:t>
+      </w:r>
+    </w:p>
+    <w:p>
+      <w:pPr>
+        <w:pStyle w:val="Paragrafoelenco"/>
+        <w:numPr>
+          <w:ilvl w:val="0"/>
+          <w:numId w:val="6"/>
+        </w:numPr>
+        <w:jc w:val="both"/>
+      </w:pPr>
+      <w:r>
+        <w:t>Giocatore:</w:t>
+      </w:r>
+      <w:r>
+        <w:t xml:space="preserve"> </w:t>
+      </w:r>
+      <w:bookmarkStart w:id="0" w:name="_GoBack"/>
+      <w:bookmarkEnd w:id="0"/>
     </w:p>
     <w:p>
       <w:pPr>
@@ -346,7 +502,7 @@
   <w:abstractNum w:abstractNumId="0" w15:restartNumberingAfterBreak="0">
     <w:nsid w:val="24767F8B"/>
     <w:multiLevelType w:val="hybridMultilevel"/>
-    <w:tmpl w:val="D9ECF4FE"/>
+    <w:tmpl w:val="7C08A05E"/>
     <w:lvl w:ilvl="0" w:tplc="0410000F">
       <w:start w:val="1"/>
       <w:numFmt w:val="decimal"/>
@@ -875,6 +1031,119 @@
       <w:lvlJc w:val="left"/>
       <w:pPr>
         <w:ind w:left="7185" w:hanging="360"/>
+      </w:pPr>
+      <w:rPr>
+        <w:rFonts w:ascii="Wingdings" w:hAnsi="Wingdings" w:hint="default"/>
+      </w:rPr>
+    </w:lvl>
+  </w:abstractNum>
+  <w:abstractNum w:abstractNumId="5" w15:restartNumberingAfterBreak="0">
+    <w:nsid w:val="6E2C4F2F"/>
+    <w:multiLevelType w:val="hybridMultilevel"/>
+    <w:tmpl w:val="15FE1180"/>
+    <w:lvl w:ilvl="0" w:tplc="04100001">
+      <w:start w:val="1"/>
+      <w:numFmt w:val="bullet"/>
+      <w:lvlText w:val=""/>
+      <w:lvlJc w:val="left"/>
+      <w:pPr>
+        <w:ind w:left="1440" w:hanging="360"/>
+      </w:pPr>
+      <w:rPr>
+        <w:rFonts w:ascii="Symbol" w:hAnsi="Symbol" w:hint="default"/>
+      </w:rPr>
+    </w:lvl>
+    <w:lvl w:ilvl="1" w:tplc="04100003" w:tentative="1">
+      <w:start w:val="1"/>
+      <w:numFmt w:val="bullet"/>
+      <w:lvlText w:val="o"/>
+      <w:lvlJc w:val="left"/>
+      <w:pPr>
+        <w:ind w:left="2160" w:hanging="360"/>
+      </w:pPr>
+      <w:rPr>
+        <w:rFonts w:ascii="Courier New" w:hAnsi="Courier New" w:cs="Courier New" w:hint="default"/>
+      </w:rPr>
+    </w:lvl>
+    <w:lvl w:ilvl="2" w:tplc="04100005" w:tentative="1">
+      <w:start w:val="1"/>
+      <w:numFmt w:val="bullet"/>
+      <w:lvlText w:val=""/>
+      <w:lvlJc w:val="left"/>
+      <w:pPr>
+        <w:ind w:left="2880" w:hanging="360"/>
+      </w:pPr>
+      <w:rPr>
+        <w:rFonts w:ascii="Wingdings" w:hAnsi="Wingdings" w:hint="default"/>
+      </w:rPr>
+    </w:lvl>
+    <w:lvl w:ilvl="3" w:tplc="04100001" w:tentative="1">
+      <w:start w:val="1"/>
+      <w:numFmt w:val="bullet"/>
+      <w:lvlText w:val=""/>
+      <w:lvlJc w:val="left"/>
+      <w:pPr>
+        <w:ind w:left="3600" w:hanging="360"/>
+      </w:pPr>
+      <w:rPr>
+        <w:rFonts w:ascii="Symbol" w:hAnsi="Symbol" w:hint="default"/>
+      </w:rPr>
+    </w:lvl>
+    <w:lvl w:ilvl="4" w:tplc="04100003" w:tentative="1">
+      <w:start w:val="1"/>
+      <w:numFmt w:val="bullet"/>
+      <w:lvlText w:val="o"/>
+      <w:lvlJc w:val="left"/>
+      <w:pPr>
+        <w:ind w:left="4320" w:hanging="360"/>
+      </w:pPr>
+      <w:rPr>
+        <w:rFonts w:ascii="Courier New" w:hAnsi="Courier New" w:cs="Courier New" w:hint="default"/>
+      </w:rPr>
+    </w:lvl>
+    <w:lvl w:ilvl="5" w:tplc="04100005" w:tentative="1">
+      <w:start w:val="1"/>
+      <w:numFmt w:val="bullet"/>
+      <w:lvlText w:val=""/>
+      <w:lvlJc w:val="left"/>
+      <w:pPr>
+        <w:ind w:left="5040" w:hanging="360"/>
+      </w:pPr>
+      <w:rPr>
+        <w:rFonts w:ascii="Wingdings" w:hAnsi="Wingdings" w:hint="default"/>
+      </w:rPr>
+    </w:lvl>
+    <w:lvl w:ilvl="6" w:tplc="04100001" w:tentative="1">
+      <w:start w:val="1"/>
+      <w:numFmt w:val="bullet"/>
+      <w:lvlText w:val=""/>
+      <w:lvlJc w:val="left"/>
+      <w:pPr>
+        <w:ind w:left="5760" w:hanging="360"/>
+      </w:pPr>
+      <w:rPr>
+        <w:rFonts w:ascii="Symbol" w:hAnsi="Symbol" w:hint="default"/>
+      </w:rPr>
+    </w:lvl>
+    <w:lvl w:ilvl="7" w:tplc="04100003" w:tentative="1">
+      <w:start w:val="1"/>
+      <w:numFmt w:val="bullet"/>
+      <w:lvlText w:val="o"/>
+      <w:lvlJc w:val="left"/>
+      <w:pPr>
+        <w:ind w:left="6480" w:hanging="360"/>
+      </w:pPr>
+      <w:rPr>
+        <w:rFonts w:ascii="Courier New" w:hAnsi="Courier New" w:cs="Courier New" w:hint="default"/>
+      </w:rPr>
+    </w:lvl>
+    <w:lvl w:ilvl="8" w:tplc="04100005" w:tentative="1">
+      <w:start w:val="1"/>
+      <w:numFmt w:val="bullet"/>
+      <w:lvlText w:val=""/>
+      <w:lvlJc w:val="left"/>
+      <w:pPr>
+        <w:ind w:left="7200" w:hanging="360"/>
       </w:pPr>
       <w:rPr>
         <w:rFonts w:ascii="Wingdings" w:hAnsi="Wingdings" w:hint="default"/>
@@ -895,6 +1164,9 @@
   </w:num>
   <w:num w:numId="5">
     <w:abstractNumId w:val="4"/>
+  </w:num>
+  <w:num w:numId="6">
+    <w:abstractNumId w:val="5"/>
   </w:num>
 </w:numbering>
 </file>

</xml_diff>

<commit_message>
Aggiunta di un glossario e modifiche al problem statement
</commit_message>
<xml_diff>
--- a/Deliverables/Sine_Charta Problem statement.docx
+++ b/Deliverables/Sine_Charta Problem statement.docx
@@ -53,7 +53,29 @@
       </w:pPr>
       <w:r>
         <w:rPr/>
-        <w:t>Nei giochi di ruolo cartacei uno dei maggiori problemi è quello di dover appuntare in maniera cartacea ogni variazione che avviene durante lo sviluppo del gioco. Possiamo suddividere la diverse problematiche tra il Cartomante(Moderatore) e il Sopravvissuto(Giocatore)</w:t>
+        <w:t>Nei giochi di ruolo cartacei uno dei maggiori problemi</w:t>
+      </w:r>
+      <w:r>
+        <w:rPr/>
+        <w:t xml:space="preserve"> per chi dirige il gioco</w:t>
+      </w:r>
+      <w:r>
+        <w:rPr/>
+        <w:t xml:space="preserve"> è quello di dover appuntare</w:t>
+      </w:r>
+      <w:r>
+        <w:rPr/>
+        <w:t xml:space="preserve"> con carta e penna</w:t>
+      </w:r>
+      <w:r>
+        <w:rPr/>
+        <w:t xml:space="preserve"> ogni variazione che avviene durante lo sviluppo del gioco. </w:t>
+      </w:r>
+      <w:r>
+        <w:rPr>
+          <w:strike/>
+        </w:rPr>
+        <w:t>Vi sono poi altre problematiche sia per il Moderatore che per i Giocatori.</w:t>
       </w:r>
     </w:p>
     <w:p>
@@ -65,7 +87,92 @@
       </w:pPr>
       <w:r>
         <w:rPr/>
-        <w:t>Dal punto di vista del Moderatore, che pur inventando storie, personaggi e tutto ciò che gira intorno al mondo di gioco, spesso e volentieri si trova a dover improvvisare vedendosi costretto a dover tener traccia di tutto ciò che viene detto; da qui possono nascere problemi di incoerenza con quanto accaduto realmente nella sessione, poiché se non viene appuntato il cambiamento si può andare incontro a dei lapsus potenzialmente pericolosi per il prosecutio della storia. Altro problema è la gestione dei numerosi personaggi non giocanti, la loro storia, le loro abilità e tutto il resto………….</w:t>
+        <w:t>Il</w:t>
+      </w:r>
+      <w:r>
+        <w:rPr/>
+        <w:t xml:space="preserve"> Moderatore,</w:t>
+      </w:r>
+      <w:r>
+        <w:rPr/>
+        <w:t xml:space="preserve"> infatti,</w:t>
+      </w:r>
+      <w:r>
+        <w:rPr/>
+        <w:t xml:space="preserve"> </w:t>
+      </w:r>
+      <w:r>
+        <w:rPr>
+          <w:strike/>
+        </w:rPr>
+        <w:t>pur inventando storie, personaggi e tutto ciò che gira intorno al mondo di gioco,</w:t>
+      </w:r>
+      <w:r>
+        <w:rPr/>
+        <w:t xml:space="preserve"> </w:t>
+      </w:r>
+      <w:r>
+        <w:rPr/>
+        <w:t>si trova molto spesso</w:t>
+      </w:r>
+      <w:r>
+        <w:rPr/>
+        <w:t xml:space="preserve"> a improvvisare</w:t>
+      </w:r>
+      <w:r>
+        <w:rPr/>
+        <w:t>,</w:t>
+      </w:r>
+      <w:r>
+        <w:rPr/>
+        <w:t xml:space="preserve"> vedendosi costretto a dover tener traccia di tutto ciò che viene detto</w:t>
+      </w:r>
+      <w:r>
+        <w:rPr/>
+        <w:t xml:space="preserve"> e di ciò che ne consegue</w:t>
+      </w:r>
+      <w:r>
+        <w:rPr/>
+        <w:t>; da qui possono nascere problemi di incoerenza con quanto accaduto realmente nella sessione</w:t>
+      </w:r>
+      <w:r>
+        <w:rPr/>
+        <w:t xml:space="preserve"> e con quello che sarebbe dovuto succedere:</w:t>
+      </w:r>
+      <w:r>
+        <w:rPr/>
+        <w:t xml:space="preserve"> se non viene appuntato </w:t>
+      </w:r>
+      <w:r>
+        <w:rPr/>
+        <w:t>un</w:t>
+      </w:r>
+      <w:r>
+        <w:rPr/>
+        <w:t xml:space="preserve"> cambiamento</w:t>
+      </w:r>
+      <w:r>
+        <w:rPr/>
+        <w:t>,</w:t>
+      </w:r>
+      <w:r>
+        <w:rPr/>
+        <w:t xml:space="preserve"> si può andare incontro a dei lapsus potenzialmente pericolosi per il prosecutio della storia. Altro problema è la gestione dei numerosi personaggi non giocanti, la loro storia, le loro abilità</w:t>
+      </w:r>
+      <w:r>
+        <w:rPr/>
+        <w:t xml:space="preserve"> </w:t>
+      </w:r>
+      <w:r>
+        <w:rPr>
+          <w:strike w:val="false"/>
+          <w:dstrike w:val="false"/>
+        </w:rPr>
+        <w:t>eccetera</w:t>
+      </w:r>
+      <w:r>
+        <w:rPr/>
+        <w:t>.</w:t>
       </w:r>
     </w:p>
     <w:p>
@@ -80,7 +187,35 @@
       </w:pPr>
       <w:r>
         <w:rPr/>
-        <w:t>Per quanto riguarda il Giocatore, uno dei problemi più gravi è, una volta iniziata la sessione di gioco, modificare la propria scheda personaggio, infatti le schede cartacee subiscono numerose modifiche che portano al facile deterioramento delle stesse. Un altro problema accade quando il Giocatore non modifica la scheda per pigrizia o dimenticanza, in particolare per quanto riguarda l’inventario………</w:t>
+        <w:t>Per quanto riguarda il Giocatore, uno dei problemi più gravi è, una volta iniziata la sessione di gioco, modificare la propria scheda personaggio</w:t>
+      </w:r>
+      <w:r>
+        <w:rPr/>
+        <w:t>, il quale si evolve di volta in volta diventando più (o meno) competente;</w:t>
+      </w:r>
+      <w:r>
+        <w:rPr/>
+        <w:t xml:space="preserve"> infatti le schede cartacee subiscono</w:t>
+      </w:r>
+      <w:r>
+        <w:rPr/>
+        <w:t xml:space="preserve"> nel tempo</w:t>
+      </w:r>
+      <w:r>
+        <w:rPr/>
+        <w:t xml:space="preserve"> numerose modifiche che portano al facile deterioramento delle stesse. Un altro problema accade quando il Giocatore non modifica</w:t>
+      </w:r>
+      <w:r>
+        <w:rPr/>
+        <w:t xml:space="preserve"> per niente</w:t>
+      </w:r>
+      <w:r>
+        <w:rPr/>
+        <w:t xml:space="preserve"> la scheda per pigrizia o dimenticanza, in particolare per quanto riguarda l’inventari</w:t>
+      </w:r>
+      <w:r>
+        <w:rPr/>
+        <w:t>o.</w:t>
       </w:r>
     </w:p>
     <w:p>
@@ -95,7 +230,23 @@
       </w:pPr>
       <w:r>
         <w:rPr/>
-        <w:t>Per i giocatori novizi, una delle difficoltà maggiori è il primo approccio con la scheda del personaggio, in quanto è complicato capire intuitivamente come compilare la scheda sia la prima volta, sia per le successive.</w:t>
+        <w:t xml:space="preserve">Per i giocatori novizi, </w:t>
+      </w:r>
+      <w:r>
+        <w:rPr/>
+        <w:t>la</w:t>
+      </w:r>
+      <w:r>
+        <w:rPr/>
+        <w:t xml:space="preserve"> difficoltà maggior</w:t>
+      </w:r>
+      <w:r>
+        <w:rPr/>
+        <w:t>e</w:t>
+      </w:r>
+      <w:r>
+        <w:rPr/>
+        <w:t xml:space="preserve"> è il primo approccio con la scheda del personaggio, in quanto è complicato capire intuitivamente come compilare la scheda sia la prima volta, sia per le successive.</w:t>
       </w:r>
     </w:p>
     <w:p>
@@ -142,7 +293,15 @@
       </w:pPr>
       <w:r>
         <w:rPr/>
-        <w:t>Gli obiettivi di Sine_Charta sono:</w:t>
+        <w:t>Gli obiettivi di Sine</w:t>
+      </w:r>
+      <w:r>
+        <w:rPr/>
+        <w:t xml:space="preserve"> </w:t>
+      </w:r>
+      <w:r>
+        <w:rPr/>
+        <w:t>Charta sono:</w:t>
       </w:r>
     </w:p>
     <w:p>
@@ -169,7 +328,15 @@
       </w:pPr>
       <w:r>
         <w:rPr/>
-        <w:t>Fornire tutti gli strumenti necessari per memorizzare in maniera consistente le storie.</w:t>
+        <w:t>Fornire tutti gli strumenti necessari per memorizzare in maniera consistente le storie</w:t>
+      </w:r>
+      <w:r>
+        <w:rPr/>
+        <w:t xml:space="preserve"> e le informazioni sul mondo di gioco</w:t>
+      </w:r>
+      <w:r>
+        <w:rPr/>
+        <w:t>.</w:t>
       </w:r>
     </w:p>
     <w:p>
@@ -184,7 +351,31 @@
       </w:pPr>
       <w:r>
         <w:rPr/>
-        <w:t>Dare un’interfaccia unica per poter visualizzare: personaggi, eventi, estrazioni dei tarocchi, incontri casuali ed eventi speciali.</w:t>
+        <w:t>Mettere a disposizione</w:t>
+      </w:r>
+      <w:r>
+        <w:rPr/>
+        <w:t xml:space="preserve"> un’interfaccia unica per poter visualizzare </w:t>
+      </w:r>
+      <w:r>
+        <w:rPr/>
+        <w:t>PG, PNG</w:t>
+      </w:r>
+      <w:r>
+        <w:rPr/>
+        <w:t xml:space="preserve">, eventi,  incontri casuali </w:t>
+      </w:r>
+      <w:r>
+        <w:rPr/>
+        <w:t>o</w:t>
+      </w:r>
+      <w:r>
+        <w:rPr/>
+        <w:t xml:space="preserve"> speciali</w:t>
+      </w:r>
+      <w:r>
+        <w:rPr/>
+        <w:t xml:space="preserve"> e che consenta di estrarre facilmente gli Arcani.</w:t>
       </w:r>
     </w:p>
     <w:p>
@@ -199,7 +390,54 @@
       </w:pPr>
       <w:r>
         <w:rPr/>
-        <w:t>Fornire un tool che permetta di: scrivere una nota, modifiche run-time a quello che ha è in memoria nel sistema.</w:t>
+        <w:t>Offrire</w:t>
+      </w:r>
+      <w:r>
+        <w:rPr/>
+        <w:t xml:space="preserve"> un tool che permetta di scrivere una nota</w:t>
+      </w:r>
+      <w:r>
+        <w:rPr/>
+        <w:t xml:space="preserve"> e</w:t>
+      </w:r>
+      <w:r>
+        <w:rPr/>
+        <w:t xml:space="preserve"> modific</w:t>
+      </w:r>
+      <w:r>
+        <w:rPr/>
+        <w:t>are</w:t>
+      </w:r>
+      <w:r>
+        <w:rPr/>
+        <w:t xml:space="preserve"> run-time </w:t>
+      </w:r>
+      <w:r>
+        <w:rPr/>
+        <w:t>qu</w:t>
+      </w:r>
+      <w:r>
+        <w:rPr/>
+        <w:t>ello che è in memoria nel sistema</w:t>
+      </w:r>
+      <w:r>
+        <w:rPr/>
+        <w:t xml:space="preserve">. </w:t>
+      </w:r>
+    </w:p>
+    <w:p>
+      <w:pPr>
+        <w:pStyle w:val="ListParagraph"/>
+        <w:numPr>
+          <w:ilvl w:val="0"/>
+          <w:numId w:val="2"/>
+        </w:numPr>
+        <w:jc w:val="both"/>
+        <w:rPr/>
+      </w:pPr>
+      <w:r>
+        <w:rPr/>
+        <w:t>Facilitare la ricerca di giocatori nella zona attraverso una bacheca per gli annunci.</w:t>
       </w:r>
     </w:p>
     <w:p>
@@ -241,7 +479,19 @@
       </w:pPr>
       <w:r>
         <w:rPr/>
-        <w:t>La gestione in maniera consistente e dinamica dell’inventario.</w:t>
+        <w:t>Gestire</w:t>
+      </w:r>
+      <w:r>
+        <w:rPr/>
+        <w:t xml:space="preserve"> in maniera consistente e dinamica l’inventario</w:t>
+      </w:r>
+      <w:r>
+        <w:rPr/>
+        <w:t xml:space="preserve"> del proprio personaggio</w:t>
+      </w:r>
+      <w:r>
+        <w:rPr/>
+        <w:t>.</w:t>
       </w:r>
     </w:p>
     <w:p>
@@ -256,7 +506,7 @@
       </w:pPr>
       <w:r>
         <w:rPr/>
-        <w:t>La creazione guidata del personaggio e relativa scheda; sarà presente inoltre una spiegazione breve di ogni campo da riempire.</w:t>
+        <w:t>Creare la scheda del personaggio step-by-step.</w:t>
       </w:r>
     </w:p>
     <w:p>
@@ -274,7 +524,31 @@
       </w:pPr>
       <w:r>
         <w:rPr/>
-        <w:t xml:space="preserve">Modifica real-time dei parametri del proprio personaggio. </w:t>
+        <w:t>Modifica</w:t>
+      </w:r>
+      <w:r>
+        <w:rPr/>
+        <w:t>re</w:t>
+      </w:r>
+      <w:r>
+        <w:rPr/>
+        <w:t xml:space="preserve"> </w:t>
+      </w:r>
+      <w:r>
+        <w:rPr/>
+        <w:t>e memorizzare i</w:t>
+      </w:r>
+      <w:r>
+        <w:rPr/>
+        <w:t xml:space="preserve"> parametri del proprio personaggio</w:t>
+      </w:r>
+      <w:r>
+        <w:rPr/>
+        <w:t xml:space="preserve"> durante la sessione di gioco</w:t>
+      </w:r>
+      <w:r>
+        <w:rPr/>
+        <w:t>.</w:t>
       </w:r>
     </w:p>
     <w:p>
@@ -318,7 +592,15 @@
       </w:pPr>
       <w:r>
         <w:rPr/>
-        <w:t>Sine_Charta presenta 3 tipi di utenti diversi:</w:t>
+        <w:t>Sine</w:t>
+      </w:r>
+      <w:r>
+        <w:rPr/>
+        <w:t xml:space="preserve"> </w:t>
+      </w:r>
+      <w:r>
+        <w:rPr/>
+        <w:t>Charta presenta 3 tipi di utenti diversi:</w:t>
       </w:r>
     </w:p>
     <w:p>
@@ -333,7 +615,92 @@
       </w:pPr>
       <w:r>
         <w:rPr/>
-        <w:t xml:space="preserve">Amministratore/i: questa figura permette ad un utente che ha già acquistato il manuale del gioco di creare un account da Moderatore. Gestione della sezione news, gestione della bacheca per la ricerca di Giocatori, amministrazione dell’applicazione web, gestione della sezione shop; ha il compito da mediatore tra utenti e developers del sistema tramite la valutazione di feedback. </w:t>
+        <w:t>Amministratore/i: permette ad un utente che ha acquistato</w:t>
+      </w:r>
+      <w:r>
+        <w:rPr/>
+        <w:t xml:space="preserve"> in precedenza</w:t>
+      </w:r>
+      <w:r>
+        <w:rPr/>
+        <w:t xml:space="preserve"> il manuale del gioco</w:t>
+      </w:r>
+      <w:r>
+        <w:rPr/>
+        <w:t xml:space="preserve"> </w:t>
+      </w:r>
+      <w:r>
+        <w:rPr/>
+        <w:t xml:space="preserve">di </w:t>
+      </w:r>
+      <w:r>
+        <w:rPr/>
+        <w:t>abilitare le azioni da</w:t>
+      </w:r>
+      <w:r>
+        <w:rPr/>
+        <w:t xml:space="preserve"> Moderatore. Gesti</w:t>
+      </w:r>
+      <w:r>
+        <w:rPr/>
+        <w:t>sce</w:t>
+      </w:r>
+      <w:r>
+        <w:rPr/>
+        <w:t xml:space="preserve"> la sezione news</w:t>
+      </w:r>
+      <w:r>
+        <w:rPr/>
+        <w:t xml:space="preserve"> e</w:t>
+      </w:r>
+      <w:r>
+        <w:rPr/>
+        <w:t xml:space="preserve"> la bacheca per la ricerca di Giocatori</w:t>
+      </w:r>
+      <w:r>
+        <w:rPr/>
+        <w:t>; si occupa dell'</w:t>
+      </w:r>
+      <w:r>
+        <w:rPr/>
+        <w:t>amministrazione dell’applicazione web</w:t>
+      </w:r>
+      <w:r>
+        <w:rPr/>
+        <w:t xml:space="preserve"> e di</w:t>
+      </w:r>
+      <w:r>
+        <w:rPr>
+          <w:rFonts w:asciiTheme="minorHAnsi" w:cstheme="minorBidi" w:eastAsiaTheme="minorHAnsi" w:hAnsiTheme="minorHAnsi"/>
+          <w:highlight w:val="yellow"/>
+        </w:rPr>
+        <w:t xml:space="preserve"> gesti</w:t>
+      </w:r>
+      <w:r>
+        <w:rPr>
+          <w:rFonts w:asciiTheme="minorHAnsi" w:cstheme="minorBidi" w:eastAsiaTheme="minorHAnsi" w:hAnsiTheme="minorHAnsi"/>
+          <w:highlight w:val="yellow"/>
+        </w:rPr>
+        <w:t>re</w:t>
+      </w:r>
+      <w:r>
+        <w:rPr>
+          <w:rFonts w:asciiTheme="minorHAnsi" w:cstheme="minorBidi" w:eastAsiaTheme="minorHAnsi" w:hAnsiTheme="minorHAnsi"/>
+          <w:highlight w:val="yellow"/>
+        </w:rPr>
+        <w:t xml:space="preserve"> la sezione shop</w:t>
+      </w:r>
+      <w:r>
+        <w:rPr/>
+        <w:t xml:space="preserve">; </w:t>
+      </w:r>
+      <w:r>
+        <w:rPr/>
+        <w:t>funge</w:t>
+      </w:r>
+      <w:r>
+        <w:rPr/>
+        <w:t xml:space="preserve"> da mediatore tra utenti e developers del sistema tramite la valutazione di feedback.</w:t>
       </w:r>
     </w:p>
     <w:p>
@@ -348,7 +715,31 @@
       </w:pPr>
       <w:r>
         <w:rPr/>
-        <w:t xml:space="preserve">Moderatore: Può istanziare delle nuove sessioni di gioco e, per ciascuna sessione, scrivere la storia; creare dei personaggi non giocanti (png), invitare giocatori alle sessioni; testare abilità durante le fasi di gioco.  Inoltre, può scrivere un annuncio in bacheca per la ricerca dei giocatori. </w:t>
+        <w:t xml:space="preserve">Moderatore: </w:t>
+      </w:r>
+      <w:r>
+        <w:rPr/>
+        <w:t>p</w:t>
+      </w:r>
+      <w:r>
+        <w:rPr/>
+        <w:t xml:space="preserve">uò istanziare delle nuove sessioni di gioco e, per ciascuna </w:t>
+      </w:r>
+      <w:r>
+        <w:rPr/>
+        <w:t>di esse</w:t>
+      </w:r>
+      <w:r>
+        <w:rPr/>
+        <w:t xml:space="preserve">, scrivere la storia; creare dei </w:t>
+      </w:r>
+      <w:r>
+        <w:rPr/>
+        <w:t>PNG</w:t>
+      </w:r>
+      <w:r>
+        <w:rPr/>
+        <w:t xml:space="preserve">, invitare giocatori alle sessioni; testare abilità durante le fasi di gioco.  Inoltre, può scrivere un annuncio in bacheca per la ricerca dei giocatori. </w:t>
       </w:r>
     </w:p>
     <w:p>
@@ -430,7 +821,15 @@
       </w:pPr>
       <w:r>
         <w:rPr/>
-        <w:t>Affidabilità: il sistema mette a disposizione di ogni utente un'area riservata a cui è possibile accedere tramite autenticazione. In caso di crash improvvisi del sistema, è possibile recuperare i dati della sessione attraverso un backup automatico.</w:t>
+        <w:t xml:space="preserve">Affidabilità: </w:t>
+      </w:r>
+      <w:r>
+        <w:rPr/>
+        <w:t>Sine Charta</w:t>
+      </w:r>
+      <w:r>
+        <w:rPr/>
+        <w:t xml:space="preserve"> mette a disposizione di ogni utente un'area riservata a cui è possibile accedere tramite autenticazione. In caso di crash improvvisi del sistema, è possibile recuperare i dati della sessione attraverso un backup automatico.</w:t>
       </w:r>
     </w:p>
     <w:p>
@@ -2602,6 +3001,329 @@
       <w:rFonts w:cs="Wingdings"/>
     </w:rPr>
   </w:style>
+  <w:style w:type="character" w:styleId="ListLabel115">
+    <w:name w:val="ListLabel 115"/>
+    <w:qFormat/>
+    <w:rPr>
+      <w:b/>
+      <w:sz w:val="28"/>
+    </w:rPr>
+  </w:style>
+  <w:style w:type="character" w:styleId="ListLabel116">
+    <w:name w:val="ListLabel 116"/>
+    <w:qFormat/>
+    <w:rPr>
+      <w:rFonts w:cs="Symbol"/>
+    </w:rPr>
+  </w:style>
+  <w:style w:type="character" w:styleId="ListLabel117">
+    <w:name w:val="ListLabel 117"/>
+    <w:qFormat/>
+    <w:rPr>
+      <w:rFonts w:cs="Courier New"/>
+    </w:rPr>
+  </w:style>
+  <w:style w:type="character" w:styleId="ListLabel118">
+    <w:name w:val="ListLabel 118"/>
+    <w:qFormat/>
+    <w:rPr>
+      <w:rFonts w:cs="Wingdings"/>
+    </w:rPr>
+  </w:style>
+  <w:style w:type="character" w:styleId="ListLabel119">
+    <w:name w:val="ListLabel 119"/>
+    <w:qFormat/>
+    <w:rPr>
+      <w:rFonts w:cs="Symbol"/>
+    </w:rPr>
+  </w:style>
+  <w:style w:type="character" w:styleId="ListLabel120">
+    <w:name w:val="ListLabel 120"/>
+    <w:qFormat/>
+    <w:rPr>
+      <w:rFonts w:cs="Courier New"/>
+    </w:rPr>
+  </w:style>
+  <w:style w:type="character" w:styleId="ListLabel121">
+    <w:name w:val="ListLabel 121"/>
+    <w:qFormat/>
+    <w:rPr>
+      <w:rFonts w:cs="Wingdings"/>
+    </w:rPr>
+  </w:style>
+  <w:style w:type="character" w:styleId="ListLabel122">
+    <w:name w:val="ListLabel 122"/>
+    <w:qFormat/>
+    <w:rPr>
+      <w:rFonts w:cs="Symbol"/>
+    </w:rPr>
+  </w:style>
+  <w:style w:type="character" w:styleId="ListLabel123">
+    <w:name w:val="ListLabel 123"/>
+    <w:qFormat/>
+    <w:rPr>
+      <w:rFonts w:cs="Courier New"/>
+    </w:rPr>
+  </w:style>
+  <w:style w:type="character" w:styleId="ListLabel124">
+    <w:name w:val="ListLabel 124"/>
+    <w:qFormat/>
+    <w:rPr>
+      <w:rFonts w:cs="Wingdings"/>
+    </w:rPr>
+  </w:style>
+  <w:style w:type="character" w:styleId="ListLabel125">
+    <w:name w:val="ListLabel 125"/>
+    <w:qFormat/>
+    <w:rPr>
+      <w:rFonts w:cs="Symbol"/>
+    </w:rPr>
+  </w:style>
+  <w:style w:type="character" w:styleId="ListLabel126">
+    <w:name w:val="ListLabel 126"/>
+    <w:qFormat/>
+    <w:rPr>
+      <w:rFonts w:cs="Courier New"/>
+    </w:rPr>
+  </w:style>
+  <w:style w:type="character" w:styleId="ListLabel127">
+    <w:name w:val="ListLabel 127"/>
+    <w:qFormat/>
+    <w:rPr>
+      <w:rFonts w:cs="Wingdings"/>
+    </w:rPr>
+  </w:style>
+  <w:style w:type="character" w:styleId="ListLabel128">
+    <w:name w:val="ListLabel 128"/>
+    <w:qFormat/>
+    <w:rPr>
+      <w:rFonts w:cs="Symbol"/>
+    </w:rPr>
+  </w:style>
+  <w:style w:type="character" w:styleId="ListLabel129">
+    <w:name w:val="ListLabel 129"/>
+    <w:qFormat/>
+    <w:rPr>
+      <w:rFonts w:cs="Courier New"/>
+    </w:rPr>
+  </w:style>
+  <w:style w:type="character" w:styleId="ListLabel130">
+    <w:name w:val="ListLabel 130"/>
+    <w:qFormat/>
+    <w:rPr>
+      <w:rFonts w:cs="Wingdings"/>
+    </w:rPr>
+  </w:style>
+  <w:style w:type="character" w:styleId="ListLabel131">
+    <w:name w:val="ListLabel 131"/>
+    <w:qFormat/>
+    <w:rPr>
+      <w:rFonts w:cs="Symbol"/>
+    </w:rPr>
+  </w:style>
+  <w:style w:type="character" w:styleId="ListLabel132">
+    <w:name w:val="ListLabel 132"/>
+    <w:qFormat/>
+    <w:rPr>
+      <w:rFonts w:cs="Courier New"/>
+    </w:rPr>
+  </w:style>
+  <w:style w:type="character" w:styleId="ListLabel133">
+    <w:name w:val="ListLabel 133"/>
+    <w:qFormat/>
+    <w:rPr>
+      <w:rFonts w:cs="Wingdings"/>
+    </w:rPr>
+  </w:style>
+  <w:style w:type="character" w:styleId="ListLabel134">
+    <w:name w:val="ListLabel 134"/>
+    <w:qFormat/>
+    <w:rPr>
+      <w:rFonts w:cs="Symbol"/>
+    </w:rPr>
+  </w:style>
+  <w:style w:type="character" w:styleId="ListLabel135">
+    <w:name w:val="ListLabel 135"/>
+    <w:qFormat/>
+    <w:rPr>
+      <w:rFonts w:cs="Courier New"/>
+    </w:rPr>
+  </w:style>
+  <w:style w:type="character" w:styleId="ListLabel136">
+    <w:name w:val="ListLabel 136"/>
+    <w:qFormat/>
+    <w:rPr>
+      <w:rFonts w:cs="Wingdings"/>
+    </w:rPr>
+  </w:style>
+  <w:style w:type="character" w:styleId="ListLabel137">
+    <w:name w:val="ListLabel 137"/>
+    <w:qFormat/>
+    <w:rPr>
+      <w:rFonts w:cs="Symbol"/>
+    </w:rPr>
+  </w:style>
+  <w:style w:type="character" w:styleId="ListLabel138">
+    <w:name w:val="ListLabel 138"/>
+    <w:qFormat/>
+    <w:rPr>
+      <w:rFonts w:cs="Courier New"/>
+    </w:rPr>
+  </w:style>
+  <w:style w:type="character" w:styleId="ListLabel139">
+    <w:name w:val="ListLabel 139"/>
+    <w:qFormat/>
+    <w:rPr>
+      <w:rFonts w:cs="Wingdings"/>
+    </w:rPr>
+  </w:style>
+  <w:style w:type="character" w:styleId="ListLabel140">
+    <w:name w:val="ListLabel 140"/>
+    <w:qFormat/>
+    <w:rPr>
+      <w:rFonts w:cs="Symbol"/>
+    </w:rPr>
+  </w:style>
+  <w:style w:type="character" w:styleId="ListLabel141">
+    <w:name w:val="ListLabel 141"/>
+    <w:qFormat/>
+    <w:rPr>
+      <w:rFonts w:cs="Courier New"/>
+    </w:rPr>
+  </w:style>
+  <w:style w:type="character" w:styleId="ListLabel142">
+    <w:name w:val="ListLabel 142"/>
+    <w:qFormat/>
+    <w:rPr>
+      <w:rFonts w:cs="Wingdings"/>
+    </w:rPr>
+  </w:style>
+  <w:style w:type="character" w:styleId="ListLabel143">
+    <w:name w:val="ListLabel 143"/>
+    <w:qFormat/>
+    <w:rPr>
+      <w:rFonts w:cs="Symbol"/>
+    </w:rPr>
+  </w:style>
+  <w:style w:type="character" w:styleId="ListLabel144">
+    <w:name w:val="ListLabel 144"/>
+    <w:qFormat/>
+    <w:rPr>
+      <w:rFonts w:cs="Courier New"/>
+    </w:rPr>
+  </w:style>
+  <w:style w:type="character" w:styleId="ListLabel145">
+    <w:name w:val="ListLabel 145"/>
+    <w:qFormat/>
+    <w:rPr>
+      <w:rFonts w:cs="Wingdings"/>
+    </w:rPr>
+  </w:style>
+  <w:style w:type="character" w:styleId="ListLabel146">
+    <w:name w:val="ListLabel 146"/>
+    <w:qFormat/>
+    <w:rPr>
+      <w:rFonts w:cs="Symbol"/>
+    </w:rPr>
+  </w:style>
+  <w:style w:type="character" w:styleId="ListLabel147">
+    <w:name w:val="ListLabel 147"/>
+    <w:qFormat/>
+    <w:rPr>
+      <w:rFonts w:cs="Courier New"/>
+    </w:rPr>
+  </w:style>
+  <w:style w:type="character" w:styleId="ListLabel148">
+    <w:name w:val="ListLabel 148"/>
+    <w:qFormat/>
+    <w:rPr>
+      <w:rFonts w:cs="Wingdings"/>
+    </w:rPr>
+  </w:style>
+  <w:style w:type="character" w:styleId="ListLabel149">
+    <w:name w:val="ListLabel 149"/>
+    <w:qFormat/>
+    <w:rPr>
+      <w:rFonts w:cs="Symbol"/>
+    </w:rPr>
+  </w:style>
+  <w:style w:type="character" w:styleId="ListLabel150">
+    <w:name w:val="ListLabel 150"/>
+    <w:qFormat/>
+    <w:rPr>
+      <w:rFonts w:cs="Courier New"/>
+    </w:rPr>
+  </w:style>
+  <w:style w:type="character" w:styleId="ListLabel151">
+    <w:name w:val="ListLabel 151"/>
+    <w:qFormat/>
+    <w:rPr>
+      <w:rFonts w:cs="Wingdings"/>
+    </w:rPr>
+  </w:style>
+  <w:style w:type="character" w:styleId="ListLabel152">
+    <w:name w:val="ListLabel 152"/>
+    <w:qFormat/>
+    <w:rPr>
+      <w:rFonts w:cs="Symbol"/>
+    </w:rPr>
+  </w:style>
+  <w:style w:type="character" w:styleId="ListLabel153">
+    <w:name w:val="ListLabel 153"/>
+    <w:qFormat/>
+    <w:rPr>
+      <w:rFonts w:cs="Courier New"/>
+    </w:rPr>
+  </w:style>
+  <w:style w:type="character" w:styleId="ListLabel154">
+    <w:name w:val="ListLabel 154"/>
+    <w:qFormat/>
+    <w:rPr>
+      <w:rFonts w:cs="Wingdings"/>
+    </w:rPr>
+  </w:style>
+  <w:style w:type="character" w:styleId="ListLabel155">
+    <w:name w:val="ListLabel 155"/>
+    <w:qFormat/>
+    <w:rPr>
+      <w:rFonts w:cs="Symbol"/>
+    </w:rPr>
+  </w:style>
+  <w:style w:type="character" w:styleId="ListLabel156">
+    <w:name w:val="ListLabel 156"/>
+    <w:qFormat/>
+    <w:rPr>
+      <w:rFonts w:cs="Courier New"/>
+    </w:rPr>
+  </w:style>
+  <w:style w:type="character" w:styleId="ListLabel157">
+    <w:name w:val="ListLabel 157"/>
+    <w:qFormat/>
+    <w:rPr>
+      <w:rFonts w:cs="Wingdings"/>
+    </w:rPr>
+  </w:style>
+  <w:style w:type="character" w:styleId="ListLabel158">
+    <w:name w:val="ListLabel 158"/>
+    <w:qFormat/>
+    <w:rPr>
+      <w:rFonts w:cs="Symbol"/>
+    </w:rPr>
+  </w:style>
+  <w:style w:type="character" w:styleId="ListLabel159">
+    <w:name w:val="ListLabel 159"/>
+    <w:qFormat/>
+    <w:rPr>
+      <w:rFonts w:cs="Courier New"/>
+    </w:rPr>
+  </w:style>
+  <w:style w:type="character" w:styleId="ListLabel160">
+    <w:name w:val="ListLabel 160"/>
+    <w:qFormat/>
+    <w:rPr>
+      <w:rFonts w:cs="Wingdings"/>
+    </w:rPr>
+  </w:style>
   <w:style w:type="paragraph" w:styleId="Heading" w:customStyle="1">
     <w:name w:val="Heading"/>
     <w:basedOn w:val="Normal"/>

</xml_diff>

<commit_message>
update ProblemStatement & aggiunta
Creato file per aggiunte e modifiche alproblem statement
</commit_message>
<xml_diff>
--- a/Deliverables/Sine_Charta Problem statement.docx
+++ b/Deliverables/Sine_Charta Problem statement.docx
@@ -231,25 +231,23 @@
           <w:sz w:val="24"/>
           <w:szCs w:val="24"/>
         </w:rPr>
-        <w:t xml:space="preserve">I Personaggi </w:t>
-      </w:r>
-      <w:proofErr w:type="gramStart"/>
-      <w:r>
-        <w:rPr>
-          <w:rFonts w:ascii="Century Gothic" w:hAnsi="Century Gothic" w:cs="Times New Roman"/>
-          <w:sz w:val="24"/>
-          <w:szCs w:val="24"/>
-        </w:rPr>
-        <w:t>Giocanti(</w:t>
-      </w:r>
-      <w:proofErr w:type="gramEnd"/>
-      <w:r>
-        <w:rPr>
-          <w:rFonts w:ascii="Century Gothic" w:hAnsi="Century Gothic" w:cs="Times New Roman"/>
-          <w:sz w:val="24"/>
-          <w:szCs w:val="24"/>
-        </w:rPr>
-        <w:t>PG) sono la vera anima del gioco; è il loro compito esplorare il mondo ideato da Cartomante, superarne gli ostacoli e uscirne vincitori. Ogni Giocatore potrà descrivere le proprie azioni, ma solo le proprie. I PG possono interagire con tutto ciò che li circonda, ma sarà il Cartomante a descrivere gli effetti di ogni azione.</w:t>
+        <w:t>I Personaggi Giocanti</w:t>
+      </w:r>
+      <w:r>
+        <w:rPr>
+          <w:rFonts w:ascii="Century Gothic" w:hAnsi="Century Gothic" w:cs="Times New Roman"/>
+          <w:sz w:val="24"/>
+          <w:szCs w:val="24"/>
+        </w:rPr>
+        <w:t xml:space="preserve"> </w:t>
+      </w:r>
+      <w:r>
+        <w:rPr>
+          <w:rFonts w:ascii="Century Gothic" w:hAnsi="Century Gothic" w:cs="Times New Roman"/>
+          <w:sz w:val="24"/>
+          <w:szCs w:val="24"/>
+        </w:rPr>
+        <w:t>(PG) sono la vera anima del gioco; è il loro compito esplorare il mondo ideato da Cartomante, superarne gli ostacoli e uscirne vincitori. Ogni Giocatore potrà descrivere le proprie azioni, ma solo le proprie. I PG possono interagire con tutto ciò che li circonda, ma sarà il Cartomante a descrivere gli effetti di ogni azione.</w:t>
       </w:r>
     </w:p>
     <w:p>
@@ -466,25 +464,7 @@
           <w:sz w:val="24"/>
           <w:szCs w:val="24"/>
         </w:rPr>
-        <w:t xml:space="preserve">Il Moderatore, infatti, si trova molto spesso a improvvisare, vedendosi costretto a dover tener traccia di tutto ciò che viene detto e di ciò che ne consegue; da qui possono nascere problemi di incoerenza con quanto accaduto realmente nella sessione e con quello che sarebbe dovuto succedere: se non viene appuntato un cambiamento, si può andare incontro a dei lapsus potenzialmente pericolosi per la </w:t>
-      </w:r>
-      <w:proofErr w:type="spellStart"/>
-      <w:r>
-        <w:rPr>
-          <w:rFonts w:ascii="Century Gothic" w:hAnsi="Century Gothic" w:cs="Times New Roman"/>
-          <w:sz w:val="24"/>
-          <w:szCs w:val="24"/>
-        </w:rPr>
-        <w:t>prosecutio</w:t>
-      </w:r>
-      <w:proofErr w:type="spellEnd"/>
-      <w:r>
-        <w:rPr>
-          <w:rFonts w:ascii="Century Gothic" w:hAnsi="Century Gothic" w:cs="Times New Roman"/>
-          <w:sz w:val="24"/>
-          <w:szCs w:val="24"/>
-        </w:rPr>
-        <w:t xml:space="preserve"> della storia. Di fatti spesso le sessioni di gioco vengono interrotte per poi essere riprese anche a giorni di distanza. Altro problema è la gestione dei numerosi personaggi non giocanti, la loro storia, le loro abilità eccetera.</w:t>
+        <w:t>Il Moderatore, infatti, si trova molto spesso a improvvisare, vedendosi costretto a dover tener traccia di tutto ciò che viene detto e di ciò che ne consegue; da qui possono nascere problemi di incoerenza con quanto accaduto realmente nella sessione e con quello che sarebbe dovuto succedere: se non viene appuntato un cambiamento, si può andare incontro a dei lapsus potenzialmente pericolosi per la prosecutio della storia. Di fatti spesso le sessioni di gioco vengono interrotte per poi essere riprese anche a giorni di distanza. Altro problema è la gestione dei numerosi personaggi non giocanti, la loro storia, le loro abilità eccetera.</w:t>
       </w:r>
     </w:p>
     <w:p>
@@ -586,19 +566,20 @@
           <w:szCs w:val="24"/>
           <w:lang w:val="it-IT"/>
         </w:rPr>
-        <w:t xml:space="preserve">Sine Charta vuole offrire alle sue diverse categorie di utenti un sistema in cui si ha la possibilità di archiviare i dati relativi allo sviluppo costante del gioco (schede </w:t>
-      </w:r>
-      <w:proofErr w:type="spellStart"/>
-      <w:r>
+        <w:t>Sine Charta vuole offrire alle sue diverse categorie di utenti un sistema in cui si ha la possibilità di archiviare i dati relativi allo sviluppo costante del gioco (schede pg, appunti, ecc). Si vogliono realizzare strumenti di supporto sia per il Moderatore, nel gestire le sessioni di gioco, e sia per i Giocatori per supportarli in maniera costante durante tutte le fasi di gioco.</w:t>
+      </w:r>
+    </w:p>
+    <w:p>
+      <w:pPr>
+        <w:pStyle w:val="PreformattedText"/>
+        <w:jc w:val="both"/>
         <w:rPr>
           <w:rFonts w:ascii="Century Gothic" w:hAnsi="Century Gothic" w:cs="Times New Roman"/>
           <w:sz w:val="24"/>
           <w:szCs w:val="24"/>
           <w:lang w:val="it-IT"/>
         </w:rPr>
-        <w:t>pg</w:t>
-      </w:r>
-      <w:proofErr w:type="spellEnd"/>
+      </w:pPr>
       <w:r>
         <w:rPr>
           <w:rFonts w:ascii="Century Gothic" w:hAnsi="Century Gothic" w:cs="Times New Roman"/>
@@ -606,19 +587,20 @@
           <w:szCs w:val="24"/>
           <w:lang w:val="it-IT"/>
         </w:rPr>
-        <w:t xml:space="preserve">, appunti, </w:t>
-      </w:r>
-      <w:proofErr w:type="spellStart"/>
-      <w:r>
+        <w:t>In particolare, il Moderatore ha a disposizione una un'interfaccia unica per poter visualizzare: PG, PNG, eventi, incontri casuali o speciali e che gli consenta di estrarre facilmente gli Arcani. È anche fornito di una serie di utility con cui può memorizzare in maniera consistente tutte le informazioni sul suo mondo di gioco. Inoltre, si vuole offrire un tool che gli permetta di scrivere annotazioni e modificare run-time quello che è in memoria nel sistema. Nel caso in cui non conosca abbastanza persone con cui intraprendere una storia con le relative sessioni di gioco, potrà cercare nuovi giocatori nei pressi della sua località geografica, attraverso una bacheca pubblica per gli annunci.</w:t>
+      </w:r>
+    </w:p>
+    <w:p>
+      <w:pPr>
+        <w:pStyle w:val="PreformattedText"/>
+        <w:jc w:val="both"/>
         <w:rPr>
           <w:rFonts w:ascii="Century Gothic" w:hAnsi="Century Gothic" w:cs="Times New Roman"/>
           <w:sz w:val="24"/>
           <w:szCs w:val="24"/>
           <w:lang w:val="it-IT"/>
         </w:rPr>
-        <w:t>ecc</w:t>
-      </w:r>
-      <w:proofErr w:type="spellEnd"/>
+      </w:pPr>
       <w:r>
         <w:rPr>
           <w:rFonts w:ascii="Century Gothic" w:hAnsi="Century Gothic" w:cs="Times New Roman"/>
@@ -626,89 +608,7 @@
           <w:szCs w:val="24"/>
           <w:lang w:val="it-IT"/>
         </w:rPr>
-        <w:t>). Si vogliono realizzare strumenti di supporto sia per il Moderatore, nel gestire le sessioni di gioco, e sia per i Giocatori per supportarli in maniera costante durante tutte le fasi di gioco.</w:t>
-      </w:r>
-    </w:p>
-    <w:p>
-      <w:pPr>
-        <w:pStyle w:val="PreformattedText"/>
-        <w:jc w:val="both"/>
-        <w:rPr>
-          <w:rFonts w:ascii="Century Gothic" w:hAnsi="Century Gothic" w:cs="Times New Roman"/>
-          <w:sz w:val="24"/>
-          <w:szCs w:val="24"/>
-          <w:lang w:val="it-IT"/>
-        </w:rPr>
-      </w:pPr>
-      <w:r>
-        <w:rPr>
-          <w:rFonts w:ascii="Century Gothic" w:hAnsi="Century Gothic" w:cs="Times New Roman"/>
-          <w:sz w:val="24"/>
-          <w:szCs w:val="24"/>
-          <w:lang w:val="it-IT"/>
-        </w:rPr>
-        <w:t xml:space="preserve">In particolare, il Moderatore ha a disposizione una un'interfaccia unica per poter visualizzare: PG, PNG, eventi, incontri casuali o speciali e che gli consenta di estrarre facilmente gli Arcani. È anche fornito di una serie di utility con cui può memorizzare in maniera consistente tutte le informazioni sul suo mondo di gioco. Inoltre, si vuole offrire un tool che gli permetta di scrivere annotazioni e modificare </w:t>
-      </w:r>
-      <w:proofErr w:type="spellStart"/>
-      <w:r>
-        <w:rPr>
-          <w:rFonts w:ascii="Century Gothic" w:hAnsi="Century Gothic" w:cs="Times New Roman"/>
-          <w:sz w:val="24"/>
-          <w:szCs w:val="24"/>
-          <w:lang w:val="it-IT"/>
-        </w:rPr>
-        <w:t>run</w:t>
-      </w:r>
-      <w:proofErr w:type="spellEnd"/>
-      <w:r>
-        <w:rPr>
-          <w:rFonts w:ascii="Century Gothic" w:hAnsi="Century Gothic" w:cs="Times New Roman"/>
-          <w:sz w:val="24"/>
-          <w:szCs w:val="24"/>
-          <w:lang w:val="it-IT"/>
-        </w:rPr>
-        <w:t>-time quello che è in memoria nel sistema. Nel caso in cui non conosca abbastanza persone con cui intraprendere una storia con le relative sessioni di gioco, potrà cercare nuovi giocatori nei pressi della sua località geografica, attraverso una bacheca pubblica per gli annunci.</w:t>
-      </w:r>
-    </w:p>
-    <w:p>
-      <w:pPr>
-        <w:pStyle w:val="PreformattedText"/>
-        <w:jc w:val="both"/>
-        <w:rPr>
-          <w:rFonts w:ascii="Century Gothic" w:hAnsi="Century Gothic" w:cs="Times New Roman"/>
-          <w:sz w:val="24"/>
-          <w:szCs w:val="24"/>
-          <w:lang w:val="it-IT"/>
-        </w:rPr>
-      </w:pPr>
-      <w:r>
-        <w:rPr>
-          <w:rFonts w:ascii="Century Gothic" w:hAnsi="Century Gothic" w:cs="Times New Roman"/>
-          <w:sz w:val="24"/>
-          <w:szCs w:val="24"/>
-          <w:lang w:val="it-IT"/>
-        </w:rPr>
-        <w:t xml:space="preserve">Dall'altro lato abbiamo i Giocatori, ai quali si vuole mettere a disposizione un sistema che faciliti la loro esperienza di gioco attraverso una scheda virtuale. Il Giocatore sarà guidato </w:t>
-      </w:r>
-      <w:proofErr w:type="spellStart"/>
-      <w:r>
-        <w:rPr>
-          <w:rFonts w:ascii="Century Gothic" w:hAnsi="Century Gothic" w:cs="Times New Roman"/>
-          <w:sz w:val="24"/>
-          <w:szCs w:val="24"/>
-          <w:lang w:val="it-IT"/>
-        </w:rPr>
-        <w:t>step-by-step</w:t>
-      </w:r>
-      <w:proofErr w:type="spellEnd"/>
-      <w:r>
-        <w:rPr>
-          <w:rFonts w:ascii="Century Gothic" w:hAnsi="Century Gothic" w:cs="Times New Roman"/>
-          <w:sz w:val="24"/>
-          <w:szCs w:val="24"/>
-          <w:lang w:val="it-IT"/>
-        </w:rPr>
-        <w:t xml:space="preserve"> nella creazione della scheda del suo personaggio, cosa che molto spesso risulta tediosa e dispersiva. Tale scheda, dalla sua creazione alla modifica durante le giocate, verrà archiviata e sarà sempre consultabile e a portata di mano, senza il rischio di dimenticarla, perderla o distruggerla. Durante le sessioni di gioco sarà possibile visualizzare la propria scheda e, quando necessario, modificare le caratteristiche o abilità del personaggio. In particolare, sarà semplificata la gestione dell'inventario, armi e protezioni.</w:t>
+        <w:t>Dall'altro lato abbiamo i Giocatori, ai quali si vuole mettere a disposizione un sistema che faciliti la loro esperienza di gioco attraverso una scheda virtuale. Il Giocatore sarà guidato step-by-step nella creazione della scheda del suo personaggio, cosa che molto spesso risulta tediosa e dispersiva. Tale scheda, dalla sua creazione alla modifica durante le giocate, verrà archiviata e sarà sempre consultabile e a portata di mano, senza il rischio di dimenticarla, perderla o distruggerla. Durante le sessioni di gioco sarà possibile visualizzare la propria scheda e, quando necessario, modificare le caratteristiche o abilità del personaggio. In particolare, sarà semplificata la gestione dell'inventario, armi e protezioni.</w:t>
       </w:r>
     </w:p>
     <w:p>
@@ -804,6 +704,30 @@
         </w:rPr>
         <w:t>Requisiti funzionali</w:t>
       </w:r>
+    </w:p>
+    <w:p>
+      <w:pPr>
+        <w:pStyle w:val="Paragrafoelenco"/>
+        <w:ind w:left="0"/>
+        <w:jc w:val="both"/>
+        <w:rPr>
+          <w:rFonts w:ascii="Century Gothic" w:hAnsi="Century Gothic" w:cs="Times New Roman"/>
+          <w:sz w:val="24"/>
+          <w:szCs w:val="24"/>
+        </w:rPr>
+      </w:pPr>
+    </w:p>
+    <w:p>
+      <w:pPr>
+        <w:pStyle w:val="Paragrafoelenco"/>
+        <w:ind w:left="0"/>
+        <w:jc w:val="both"/>
+        <w:rPr>
+          <w:rFonts w:ascii="Century Gothic" w:hAnsi="Century Gothic" w:cs="Times New Roman"/>
+          <w:sz w:val="24"/>
+          <w:szCs w:val="24"/>
+        </w:rPr>
+      </w:pPr>
     </w:p>
     <w:p>
       <w:pPr>
@@ -932,6 +856,8 @@
         </w:rPr>
         <w:t>Giocatore: accede alle sessioni a cui è invitato, crea il suo personaggio e gestisce la sua scheda personale; risponde agli annunci in bacheca. Il giocatore inoltre ha la possibilità di pagare un abbonamento mensile per poter abilitare le opzioni da Moderatore offerte dal sistema.</w:t>
       </w:r>
+      <w:bookmarkStart w:id="1" w:name="_GoBack"/>
+      <w:bookmarkEnd w:id="1"/>
     </w:p>
     <w:p>
       <w:pPr>
@@ -4817,8 +4743,6 @@
         </w:rPr>
         <w:t>(scenario accetta l’invito, bacheca)</w:t>
       </w:r>
-      <w:bookmarkStart w:id="1" w:name="_GoBack"/>
-      <w:bookmarkEnd w:id="1"/>
     </w:p>
     <w:p>
       <w:pPr>
@@ -7772,7 +7696,7 @@
 </file>
 
 <file path=customXml/itemProps1.xml><?xml version="1.0" encoding="utf-8"?>
-<ds:datastoreItem xmlns:ds="http://schemas.openxmlformats.org/officeDocument/2006/customXml" ds:itemID="{F7DEC222-5C3D-4E3A-87C9-4BFA19C5203E}">
+<ds:datastoreItem xmlns:ds="http://schemas.openxmlformats.org/officeDocument/2006/customXml" ds:itemID="{17F0B791-F687-41DD-9104-D83C1573A314}">
   <ds:schemaRefs>
     <ds:schemaRef ds:uri="http://schemas.openxmlformats.org/officeDocument/2006/bibliography"/>
   </ds:schemaRefs>

</xml_diff>

<commit_message>
Update Deliverable\Sine_Charta Problem Statement
Modifica di scenari nel problem statement
</commit_message>
<xml_diff>
--- a/Deliverables/Sine_Charta Problem statement.docx
+++ b/Deliverables/Sine_Charta Problem statement.docx
@@ -2130,17 +2130,7 @@
           <w:sz w:val="24"/>
           <w:szCs w:val="24"/>
         </w:rPr>
-        <w:t>, in cui sono presenti tutte le informazioni personali, tra cui le storie attive e i suoi PG (rif</w:t>
-      </w:r>
-      <w:bookmarkStart w:id="1" w:name="_GoBack"/>
-      <w:bookmarkEnd w:id="1"/>
-      <w:r>
-        <w:rPr>
-          <w:rFonts w:ascii="Century Gothic" w:hAnsi="Century Gothic"/>
-          <w:sz w:val="24"/>
-          <w:szCs w:val="24"/>
-        </w:rPr>
-        <w:t xml:space="preserve"> Figura 3)</w:t>
+        <w:t>, in cui sono presenti tutte le informazioni personali, tra cui le storie attive e i suoi PG (rif Figura 3)</w:t>
       </w:r>
       <w:r>
         <w:rPr>
@@ -2406,7 +2396,41 @@
           <w:sz w:val="24"/>
           <w:szCs w:val="24"/>
         </w:rPr>
-        <w:t>Viene visualizzata una pagina in cui sono presenti i servizi garantiti a Utente e quelli per il Moderatore. Andrea seleziona il bottone “Abbonamento/9.99”, quindi clicca sul pulsante “Paga”.</w:t>
+        <w:t>Viene visualizzata una pagina in cui sono presenti i servizi garantiti a Utente e quelli per il Moderatore. Andrea seleziona il bottone “Abbonamento/9.99”, quindi clicca sul pulsante “</w:t>
+      </w:r>
+      <w:proofErr w:type="gramStart"/>
+      <w:r>
+        <w:rPr>
+          <w:rFonts w:ascii="Century Gothic" w:hAnsi="Century Gothic"/>
+          <w:sz w:val="24"/>
+          <w:szCs w:val="24"/>
+        </w:rPr>
+        <w:t>Paga”</w:t>
+      </w:r>
+      <w:r>
+        <w:rPr>
+          <w:rFonts w:ascii="Century Gothic" w:hAnsi="Century Gothic"/>
+          <w:sz w:val="24"/>
+          <w:szCs w:val="24"/>
+        </w:rPr>
+        <w:t>(</w:t>
+      </w:r>
+      <w:proofErr w:type="gramEnd"/>
+      <w:r>
+        <w:rPr>
+          <w:rFonts w:ascii="Century Gothic" w:hAnsi="Century Gothic"/>
+          <w:sz w:val="24"/>
+          <w:szCs w:val="24"/>
+        </w:rPr>
+        <w:t>figura 4)</w:t>
+      </w:r>
+      <w:r>
+        <w:rPr>
+          <w:rFonts w:ascii="Century Gothic" w:hAnsi="Century Gothic"/>
+          <w:sz w:val="24"/>
+          <w:szCs w:val="24"/>
+        </w:rPr>
+        <w:t>.</w:t>
       </w:r>
     </w:p>
     <w:p>
@@ -2624,13 +2648,21 @@
           <w:bottom w:val="single" w:sz="12" w:space="1" w:color="000000"/>
         </w:pBdr>
         <w:ind w:left="360"/>
-        <w:jc w:val="both"/>
-        <w:rPr>
-          <w:rFonts w:ascii="Century Gothic" w:hAnsi="Century Gothic"/>
-          <w:sz w:val="24"/>
-          <w:szCs w:val="24"/>
-        </w:rPr>
-      </w:pPr>
+        <w:jc w:val="center"/>
+        <w:rPr>
+          <w:rFonts w:ascii="Century Gothic" w:hAnsi="Century Gothic"/>
+          <w:sz w:val="24"/>
+          <w:szCs w:val="24"/>
+        </w:rPr>
+      </w:pPr>
+      <w:r>
+        <w:rPr>
+          <w:rFonts w:ascii="Century Gothic" w:hAnsi="Century Gothic"/>
+          <w:sz w:val="24"/>
+          <w:szCs w:val="24"/>
+        </w:rPr>
+        <w:t>figura 4</w:t>
+      </w:r>
     </w:p>
     <w:p>
       <w:pPr>
@@ -2683,7 +2715,23 @@
           <w:sz w:val="24"/>
           <w:szCs w:val="24"/>
         </w:rPr>
-        <w:t xml:space="preserve">, nome e cognome intestatario della carta. Quando ha finito di riempire tutti i campi, conferma il pagamento e dopo qualche ora Andrea diventa Moderatore e può usufruire finalmente di tutte le funzionalità di Sine Charta.  </w:t>
+        <w:t>, nome e cognome intestatario della carta. Quando ha finito di riempire tutti i campi,</w:t>
+      </w:r>
+      <w:r>
+        <w:rPr>
+          <w:rFonts w:ascii="Century Gothic" w:hAnsi="Century Gothic"/>
+          <w:sz w:val="24"/>
+          <w:szCs w:val="24"/>
+        </w:rPr>
+        <w:t xml:space="preserve"> clicca su “paga ora” (figura 5) e</w:t>
+      </w:r>
+      <w:r>
+        <w:rPr>
+          <w:rFonts w:ascii="Century Gothic" w:hAnsi="Century Gothic"/>
+          <w:sz w:val="24"/>
+          <w:szCs w:val="24"/>
+        </w:rPr>
+        <w:t xml:space="preserve"> conferma il pagamento e dopo qualche ora Andrea diventa Moderatore e può usufruire finalmente di tutte le funzionalità di Sine Charta.  </w:t>
       </w:r>
     </w:p>
     <w:p>
@@ -2899,37 +2947,39 @@
           <w:bottom w:val="single" w:sz="12" w:space="1" w:color="000000"/>
         </w:pBdr>
         <w:ind w:left="360"/>
-        <w:jc w:val="both"/>
+        <w:jc w:val="center"/>
         <w:rPr>
           <w:rFonts w:ascii="Century Gothic" w:hAnsi="Century Gothic"/>
           <w:sz w:val="28"/>
           <w:szCs w:val="24"/>
         </w:rPr>
       </w:pPr>
-    </w:p>
-    <w:p>
-      <w:pPr>
-        <w:pBdr>
-          <w:bottom w:val="single" w:sz="12" w:space="1" w:color="000000"/>
-        </w:pBdr>
-        <w:ind w:left="360"/>
-        <w:jc w:val="both"/>
-        <w:rPr>
-          <w:rFonts w:ascii="Century Gothic" w:hAnsi="Century Gothic"/>
-          <w:sz w:val="28"/>
-          <w:szCs w:val="24"/>
-        </w:rPr>
-      </w:pPr>
-    </w:p>
-    <w:p>
-      <w:pPr>
-        <w:jc w:val="both"/>
-        <w:rPr>
-          <w:rFonts w:ascii="Century Gothic" w:hAnsi="Century Gothic"/>
-          <w:sz w:val="24"/>
-          <w:szCs w:val="24"/>
-        </w:rPr>
-      </w:pPr>
+      <w:r>
+        <w:rPr>
+          <w:rFonts w:ascii="Century Gothic" w:hAnsi="Century Gothic"/>
+          <w:sz w:val="24"/>
+          <w:szCs w:val="24"/>
+        </w:rPr>
+        <w:t>figura 5</w:t>
+      </w:r>
+    </w:p>
+    <w:p>
+      <w:pPr>
+        <w:spacing w:after="0" w:line="240" w:lineRule="auto"/>
+        <w:rPr>
+          <w:rFonts w:ascii="Century Gothic" w:hAnsi="Century Gothic"/>
+          <w:sz w:val="24"/>
+          <w:szCs w:val="24"/>
+        </w:rPr>
+      </w:pPr>
+      <w:r>
+        <w:rPr>
+          <w:rFonts w:ascii="Century Gothic" w:hAnsi="Century Gothic"/>
+          <w:sz w:val="24"/>
+          <w:szCs w:val="24"/>
+        </w:rPr>
+        <w:br w:type="page"/>
+      </w:r>
     </w:p>
     <w:p>
       <w:pPr>
@@ -2963,9 +3013,8 @@
           <w:sz w:val="28"/>
           <w:szCs w:val="24"/>
         </w:rPr>
-        <w:t xml:space="preserve">Creazione di una storia e del gruppo di </w:t>
-      </w:r>
-      <w:proofErr w:type="gramStart"/>
+        <w:t>Creazione di una storia e del gruppo di gioco</w:t>
+      </w:r>
       <w:r>
         <w:rPr>
           <w:rFonts w:ascii="Century Gothic" w:hAnsi="Century Gothic"/>
@@ -2973,7 +3022,7 @@
           <w:sz w:val="28"/>
           <w:szCs w:val="24"/>
         </w:rPr>
-        <w:t>gioco</w:t>
+        <w:t xml:space="preserve"> </w:t>
       </w:r>
       <w:r>
         <w:rPr>
@@ -2984,7 +3033,6 @@
         </w:rPr>
         <w:t>(</w:t>
       </w:r>
-      <w:proofErr w:type="gramEnd"/>
       <w:r>
         <w:rPr>
           <w:rFonts w:ascii="Century Gothic" w:hAnsi="Century Gothic"/>
@@ -3011,50 +3059,39 @@
           <w:sz w:val="24"/>
           <w:szCs w:val="24"/>
         </w:rPr>
-        <w:t xml:space="preserve">Marianna, un utente Moderatore, decide di scrivere una storia, così accede al sito di Sine Charta, effettua il login nella sua area </w:t>
-      </w:r>
-      <w:proofErr w:type="gramStart"/>
-      <w:r>
-        <w:rPr>
-          <w:rFonts w:ascii="Century Gothic" w:hAnsi="Century Gothic"/>
-          <w:sz w:val="24"/>
-          <w:szCs w:val="24"/>
-        </w:rPr>
-        <w:t>personale,</w:t>
-      </w:r>
-      <w:r>
-        <w:rPr>
-          <w:rFonts w:ascii="Century Gothic" w:hAnsi="Century Gothic"/>
-          <w:sz w:val="24"/>
-          <w:szCs w:val="24"/>
-        </w:rPr>
-        <w:t>(</w:t>
-      </w:r>
-      <w:proofErr w:type="gramEnd"/>
-      <w:r>
-        <w:rPr>
-          <w:rFonts w:ascii="Century Gothic" w:hAnsi="Century Gothic"/>
-          <w:color w:val="FF0000"/>
-          <w:sz w:val="24"/>
-          <w:szCs w:val="24"/>
-        </w:rPr>
-        <w:t>come ci arrivo al tool</w:t>
-      </w:r>
-      <w:r>
-        <w:rPr>
-          <w:rFonts w:ascii="Century Gothic" w:hAnsi="Century Gothic"/>
-          <w:sz w:val="24"/>
-          <w:szCs w:val="24"/>
-        </w:rPr>
-        <w:t>)</w:t>
-      </w:r>
-      <w:r>
-        <w:rPr>
-          <w:rFonts w:ascii="Century Gothic" w:hAnsi="Century Gothic"/>
-          <w:sz w:val="24"/>
-          <w:szCs w:val="24"/>
-        </w:rPr>
-        <w:t xml:space="preserve"> avvia il</w:t>
+        <w:t xml:space="preserve">Marianna, un utente Moderatore, decide di scrivere una storia, così accede al sito di Sine Charta, effettua il login </w:t>
+      </w:r>
+      <w:r>
+        <w:rPr>
+          <w:rFonts w:ascii="Century Gothic" w:hAnsi="Century Gothic"/>
+          <w:sz w:val="24"/>
+          <w:szCs w:val="24"/>
+        </w:rPr>
+        <w:t xml:space="preserve">e accede alla </w:t>
+      </w:r>
+      <w:r>
+        <w:rPr>
+          <w:rFonts w:ascii="Century Gothic" w:hAnsi="Century Gothic"/>
+          <w:sz w:val="24"/>
+          <w:szCs w:val="24"/>
+        </w:rPr>
+        <w:t>sua area personale,</w:t>
+      </w:r>
+      <w:r>
+        <w:rPr>
+          <w:rFonts w:ascii="Century Gothic" w:hAnsi="Century Gothic"/>
+          <w:sz w:val="24"/>
+          <w:szCs w:val="24"/>
+        </w:rPr>
+        <w:t xml:space="preserve"> da qui, clicca su “scrivi Storia e </w:t>
+      </w:r>
+      <w:r>
+        <w:rPr>
+          <w:rFonts w:ascii="Century Gothic" w:hAnsi="Century Gothic"/>
+          <w:sz w:val="24"/>
+          <w:szCs w:val="24"/>
+        </w:rPr>
+        <w:t>avvia il</w:t>
       </w:r>
       <w:r>
         <w:rPr>
@@ -3070,99 +3107,24 @@
           <w:sz w:val="24"/>
           <w:szCs w:val="24"/>
         </w:rPr>
-        <w:t xml:space="preserve"> per la creazione della storia e inizia a scrivere. Marianna passa buona parte della serata a completare la storia, crea diversi personaggi non giocanti e, quando ha finito, clicca sul pulsante “Salva storia”; il tutto viene salvato all'interno del sistema.</w:t>
-      </w:r>
-    </w:p>
-    <w:p>
-      <w:pPr>
-        <w:jc w:val="both"/>
-        <w:rPr>
-          <w:rFonts w:ascii="Century Gothic" w:hAnsi="Century Gothic"/>
-          <w:sz w:val="24"/>
-          <w:szCs w:val="24"/>
-        </w:rPr>
-      </w:pPr>
-      <w:r>
-        <w:rPr>
-          <w:rFonts w:ascii="Century Gothic" w:hAnsi="Century Gothic"/>
-          <w:sz w:val="24"/>
-          <w:szCs w:val="24"/>
-        </w:rPr>
-        <w:t>Marianna invita alla storia</w:t>
-      </w:r>
-      <w:r>
-        <w:rPr>
-          <w:rFonts w:ascii="Century Gothic" w:hAnsi="Century Gothic"/>
-          <w:sz w:val="24"/>
-          <w:szCs w:val="24"/>
-        </w:rPr>
-        <w:t xml:space="preserve"> (</w:t>
-      </w:r>
-      <w:r>
-        <w:rPr>
-          <w:rFonts w:ascii="Century Gothic" w:hAnsi="Century Gothic"/>
-          <w:color w:val="FF0000"/>
-          <w:sz w:val="24"/>
-          <w:szCs w:val="24"/>
-        </w:rPr>
-        <w:t>come lo fa?</w:t>
-      </w:r>
-      <w:r>
-        <w:rPr>
-          <w:rFonts w:ascii="Century Gothic" w:hAnsi="Century Gothic"/>
-          <w:sz w:val="24"/>
-          <w:szCs w:val="24"/>
-        </w:rPr>
-        <w:t>)</w:t>
-      </w:r>
-      <w:r>
-        <w:rPr>
-          <w:rFonts w:ascii="Century Gothic" w:hAnsi="Century Gothic"/>
-          <w:sz w:val="24"/>
-          <w:szCs w:val="24"/>
-        </w:rPr>
-        <w:t xml:space="preserve"> appena scritta quattro suoi amici, tutti utenti Giocatori iscritti a Sine Charta, e attende che questi ultimi accettino l’invito. Una volta che tutti i suoi amici hanno accettato di partecipare alla storia, Marianna può, in ogni momento, organizzare una sessione di gioco con i suoi amici per poter giocare a Sine Requie.</w:t>
-      </w:r>
-    </w:p>
-    <w:p>
-      <w:pPr>
-        <w:jc w:val="both"/>
-        <w:rPr>
-          <w:rFonts w:ascii="Century Gothic" w:hAnsi="Century Gothic"/>
-          <w:sz w:val="24"/>
-          <w:szCs w:val="24"/>
-        </w:rPr>
-      </w:pPr>
-    </w:p>
-    <w:p>
-      <w:pPr>
-        <w:jc w:val="both"/>
-        <w:rPr>
-          <w:rFonts w:ascii="Century Gothic" w:hAnsi="Century Gothic"/>
-          <w:sz w:val="24"/>
-          <w:szCs w:val="24"/>
-        </w:rPr>
-      </w:pPr>
-    </w:p>
-    <w:p>
-      <w:pPr>
-        <w:jc w:val="both"/>
-        <w:rPr>
-          <w:rFonts w:ascii="Century Gothic" w:hAnsi="Century Gothic"/>
-          <w:sz w:val="24"/>
-          <w:szCs w:val="24"/>
-        </w:rPr>
-      </w:pPr>
-    </w:p>
-    <w:p>
-      <w:pPr>
-        <w:jc w:val="both"/>
-        <w:rPr>
-          <w:rFonts w:ascii="Century Gothic" w:hAnsi="Century Gothic"/>
-          <w:sz w:val="24"/>
-          <w:szCs w:val="24"/>
-        </w:rPr>
-      </w:pPr>
+        <w:t xml:space="preserve"> per la creazione della storia e inizia a scrivere</w:t>
+      </w:r>
+      <w:r>
+        <w:rPr>
+          <w:rFonts w:ascii="Century Gothic" w:hAnsi="Century Gothic"/>
+          <w:sz w:val="24"/>
+          <w:szCs w:val="24"/>
+        </w:rPr>
+        <w:t xml:space="preserve"> (figura 6)</w:t>
+      </w:r>
+      <w:r>
+        <w:rPr>
+          <w:rFonts w:ascii="Century Gothic" w:hAnsi="Century Gothic"/>
+          <w:sz w:val="24"/>
+          <w:szCs w:val="24"/>
+        </w:rPr>
+        <w:t>. Marianna passa buona parte della serata a completare la storia, crea diversi personaggi non giocanti e, quando ha finito, clicca sul pulsante “Salva storia”; il tutto viene salvato all'interno del sistema.</w:t>
+      </w:r>
     </w:p>
     <w:p>
       <w:pPr>
@@ -3187,10 +3149,10 @@
               <wp:align>center</wp:align>
             </wp:positionH>
             <wp:positionV relativeFrom="paragraph">
-              <wp:posOffset>6350</wp:posOffset>
+              <wp:posOffset>10603</wp:posOffset>
             </wp:positionV>
-            <wp:extent cx="3583305" cy="3182620"/>
-            <wp:effectExtent l="0" t="0" r="0" b="0"/>
+            <wp:extent cx="3583305" cy="2945218"/>
+            <wp:effectExtent l="0" t="0" r="0" b="7620"/>
             <wp:wrapNone/>
             <wp:docPr id="6" name="Immagine 5" descr="C:\Users\utente\Desktop\III_ANNO\IS\Documenti\SineCharta\StoryEditor.png"/>
             <wp:cNvGraphicFramePr>
@@ -3214,7 +3176,7 @@
                   <pic:spPr bwMode="auto">
                     <a:xfrm>
                       <a:off x="0" y="0"/>
-                      <a:ext cx="3583305" cy="3182620"/>
+                      <a:ext cx="3583305" cy="2945218"/>
                     </a:xfrm>
                     <a:prstGeom prst="rect">
                       <a:avLst/>
@@ -3223,9 +3185,496 @@
                 </pic:pic>
               </a:graphicData>
             </a:graphic>
+            <wp14:sizeRelV relativeFrom="margin">
+              <wp14:pctHeight>0</wp14:pctHeight>
+            </wp14:sizeRelV>
           </wp:anchor>
         </w:drawing>
       </w:r>
+    </w:p>
+    <w:p>
+      <w:pPr>
+        <w:jc w:val="both"/>
+        <w:rPr>
+          <w:rFonts w:ascii="Century Gothic" w:hAnsi="Century Gothic"/>
+          <w:sz w:val="24"/>
+          <w:szCs w:val="24"/>
+        </w:rPr>
+      </w:pPr>
+    </w:p>
+    <w:p>
+      <w:pPr>
+        <w:jc w:val="both"/>
+        <w:rPr>
+          <w:rFonts w:ascii="Century Gothic" w:hAnsi="Century Gothic"/>
+          <w:sz w:val="24"/>
+          <w:szCs w:val="24"/>
+        </w:rPr>
+      </w:pPr>
+    </w:p>
+    <w:p>
+      <w:pPr>
+        <w:jc w:val="both"/>
+        <w:rPr>
+          <w:rFonts w:ascii="Century Gothic" w:hAnsi="Century Gothic"/>
+          <w:sz w:val="24"/>
+          <w:szCs w:val="24"/>
+        </w:rPr>
+      </w:pPr>
+    </w:p>
+    <w:p>
+      <w:pPr>
+        <w:jc w:val="both"/>
+        <w:rPr>
+          <w:rFonts w:ascii="Century Gothic" w:hAnsi="Century Gothic"/>
+          <w:sz w:val="24"/>
+          <w:szCs w:val="24"/>
+        </w:rPr>
+      </w:pPr>
+    </w:p>
+    <w:p>
+      <w:pPr>
+        <w:jc w:val="both"/>
+        <w:rPr>
+          <w:rFonts w:ascii="Century Gothic" w:hAnsi="Century Gothic"/>
+          <w:sz w:val="24"/>
+          <w:szCs w:val="24"/>
+        </w:rPr>
+      </w:pPr>
+    </w:p>
+    <w:p>
+      <w:pPr>
+        <w:jc w:val="both"/>
+        <w:rPr>
+          <w:rFonts w:ascii="Century Gothic" w:hAnsi="Century Gothic"/>
+          <w:sz w:val="24"/>
+          <w:szCs w:val="24"/>
+        </w:rPr>
+      </w:pPr>
+    </w:p>
+    <w:p>
+      <w:pPr>
+        <w:jc w:val="both"/>
+        <w:rPr>
+          <w:rFonts w:ascii="Century Gothic" w:hAnsi="Century Gothic"/>
+          <w:sz w:val="24"/>
+          <w:szCs w:val="24"/>
+        </w:rPr>
+      </w:pPr>
+    </w:p>
+    <w:p>
+      <w:pPr>
+        <w:jc w:val="both"/>
+        <w:rPr>
+          <w:rFonts w:ascii="Century Gothic" w:hAnsi="Century Gothic"/>
+          <w:sz w:val="24"/>
+          <w:szCs w:val="24"/>
+        </w:rPr>
+      </w:pPr>
+    </w:p>
+    <w:p>
+      <w:pPr>
+        <w:jc w:val="both"/>
+        <w:rPr>
+          <w:rFonts w:ascii="Century Gothic" w:hAnsi="Century Gothic"/>
+          <w:sz w:val="24"/>
+          <w:szCs w:val="24"/>
+        </w:rPr>
+      </w:pPr>
+    </w:p>
+    <w:p>
+      <w:pPr>
+        <w:jc w:val="center"/>
+        <w:rPr>
+          <w:rFonts w:ascii="Century Gothic" w:hAnsi="Century Gothic"/>
+          <w:sz w:val="24"/>
+          <w:szCs w:val="24"/>
+        </w:rPr>
+      </w:pPr>
+      <w:r>
+        <w:rPr>
+          <w:rFonts w:ascii="Century Gothic" w:hAnsi="Century Gothic"/>
+          <w:sz w:val="24"/>
+          <w:szCs w:val="24"/>
+        </w:rPr>
+        <w:t>Figura 6</w:t>
+      </w:r>
+    </w:p>
+    <w:p>
+      <w:pPr>
+        <w:jc w:val="both"/>
+        <w:rPr>
+          <w:rFonts w:ascii="Century Gothic" w:hAnsi="Century Gothic"/>
+          <w:sz w:val="24"/>
+          <w:szCs w:val="24"/>
+        </w:rPr>
+      </w:pPr>
+      <w:r>
+        <w:rPr>
+          <w:rFonts w:ascii="Century Gothic" w:hAnsi="Century Gothic"/>
+          <w:sz w:val="24"/>
+          <w:szCs w:val="24"/>
+        </w:rPr>
+        <w:t xml:space="preserve">Marianna </w:t>
+      </w:r>
+      <w:r>
+        <w:rPr>
+          <w:rFonts w:ascii="Century Gothic" w:hAnsi="Century Gothic"/>
+          <w:sz w:val="24"/>
+          <w:szCs w:val="24"/>
+        </w:rPr>
+        <w:t>viene indirizzata ad una pagina in cui sono presenti tutte le sue storie scritte finor</w:t>
+      </w:r>
+      <w:r>
+        <w:rPr>
+          <w:rFonts w:ascii="Century Gothic" w:hAnsi="Century Gothic"/>
+          <w:sz w:val="24"/>
+          <w:szCs w:val="24"/>
+        </w:rPr>
+        <w:t>a</w:t>
+      </w:r>
+      <w:r>
+        <w:rPr>
+          <w:rFonts w:ascii="Century Gothic" w:hAnsi="Century Gothic"/>
+          <w:sz w:val="24"/>
+          <w:szCs w:val="24"/>
+        </w:rPr>
+        <w:t xml:space="preserve"> inclusa l’ultima</w:t>
+      </w:r>
+      <w:r>
+        <w:rPr>
+          <w:rFonts w:ascii="Century Gothic" w:hAnsi="Century Gothic"/>
+          <w:sz w:val="24"/>
+          <w:szCs w:val="24"/>
+        </w:rPr>
+        <w:t xml:space="preserve"> appena salvata</w:t>
+      </w:r>
+      <w:r>
+        <w:rPr>
+          <w:rFonts w:ascii="Century Gothic" w:hAnsi="Century Gothic"/>
+          <w:sz w:val="24"/>
+          <w:szCs w:val="24"/>
+        </w:rPr>
+        <w:t>,</w:t>
+      </w:r>
+      <w:r>
+        <w:rPr>
+          <w:rFonts w:ascii="Century Gothic" w:hAnsi="Century Gothic"/>
+          <w:sz w:val="24"/>
+          <w:szCs w:val="24"/>
+        </w:rPr>
+        <w:t xml:space="preserve"> clicca quindi sulla storia e le appare una lista di persone che può invitare, dunque seleziona </w:t>
+      </w:r>
+      <w:r>
+        <w:rPr>
+          <w:rFonts w:ascii="Century Gothic" w:hAnsi="Century Gothic"/>
+          <w:sz w:val="24"/>
+          <w:szCs w:val="24"/>
+        </w:rPr>
+        <w:t>quattro suoi amici</w:t>
+      </w:r>
+      <w:r>
+        <w:rPr>
+          <w:rFonts w:ascii="Century Gothic" w:hAnsi="Century Gothic"/>
+          <w:sz w:val="24"/>
+          <w:szCs w:val="24"/>
+        </w:rPr>
+        <w:t xml:space="preserve"> che vuole</w:t>
+      </w:r>
+      <w:r>
+        <w:rPr>
+          <w:rFonts w:ascii="Century Gothic" w:hAnsi="Century Gothic"/>
+          <w:sz w:val="24"/>
+          <w:szCs w:val="24"/>
+        </w:rPr>
+        <w:t xml:space="preserve"> </w:t>
+      </w:r>
+      <w:r>
+        <w:rPr>
+          <w:rFonts w:ascii="Century Gothic" w:hAnsi="Century Gothic"/>
+          <w:sz w:val="24"/>
+          <w:szCs w:val="24"/>
+        </w:rPr>
+        <w:t>invita</w:t>
+      </w:r>
+      <w:r>
+        <w:rPr>
+          <w:rFonts w:ascii="Century Gothic" w:hAnsi="Century Gothic"/>
+          <w:sz w:val="24"/>
+          <w:szCs w:val="24"/>
+        </w:rPr>
+        <w:t xml:space="preserve">re </w:t>
+      </w:r>
+      <w:r>
+        <w:rPr>
+          <w:rFonts w:ascii="Century Gothic" w:hAnsi="Century Gothic"/>
+          <w:sz w:val="24"/>
+          <w:szCs w:val="24"/>
+        </w:rPr>
+        <w:t>alla storia</w:t>
+      </w:r>
+      <w:r>
+        <w:rPr>
+          <w:rFonts w:ascii="Century Gothic" w:hAnsi="Century Gothic"/>
+          <w:sz w:val="24"/>
+          <w:szCs w:val="24"/>
+        </w:rPr>
+        <w:t xml:space="preserve"> </w:t>
+      </w:r>
+      <w:r>
+        <w:rPr>
+          <w:rFonts w:ascii="Century Gothic" w:hAnsi="Century Gothic"/>
+          <w:sz w:val="24"/>
+          <w:szCs w:val="24"/>
+        </w:rPr>
+        <w:t xml:space="preserve">appena scritta, tutti utenti Giocatori iscritti a Sine Charta, e attende che questi ultimi accettino </w:t>
+      </w:r>
+      <w:proofErr w:type="gramStart"/>
+      <w:r>
+        <w:rPr>
+          <w:rFonts w:ascii="Century Gothic" w:hAnsi="Century Gothic"/>
+          <w:sz w:val="24"/>
+          <w:szCs w:val="24"/>
+        </w:rPr>
+        <w:t>l’invito</w:t>
+      </w:r>
+      <w:r>
+        <w:rPr>
+          <w:rFonts w:ascii="Century Gothic" w:hAnsi="Century Gothic"/>
+          <w:sz w:val="24"/>
+          <w:szCs w:val="24"/>
+        </w:rPr>
+        <w:t>(</w:t>
+      </w:r>
+      <w:proofErr w:type="gramEnd"/>
+      <w:r>
+        <w:rPr>
+          <w:rFonts w:ascii="Century Gothic" w:hAnsi="Century Gothic"/>
+          <w:sz w:val="24"/>
+          <w:szCs w:val="24"/>
+        </w:rPr>
+        <w:t>figura 7)</w:t>
+      </w:r>
+      <w:r>
+        <w:rPr>
+          <w:rFonts w:ascii="Century Gothic" w:hAnsi="Century Gothic"/>
+          <w:sz w:val="24"/>
+          <w:szCs w:val="24"/>
+        </w:rPr>
+        <w:t>. Una volta che tutti i suoi amici hanno accettato di partecipare alla storia, Marianna può, in ogni momento, organizzare una sessione di gioco con i suoi amici per poter giocare a Sine Requie.</w:t>
+      </w:r>
+      <w:r>
+        <w:rPr>
+          <w:rFonts w:ascii="Century Gothic" w:hAnsi="Century Gothic"/>
+          <w:noProof/>
+          <w:sz w:val="24"/>
+          <w:szCs w:val="24"/>
+        </w:rPr>
+        <w:t xml:space="preserve"> </w:t>
+      </w:r>
+    </w:p>
+    <w:p>
+      <w:pPr>
+        <w:jc w:val="both"/>
+        <w:rPr>
+          <w:rFonts w:ascii="Century Gothic" w:hAnsi="Century Gothic"/>
+          <w:sz w:val="24"/>
+          <w:szCs w:val="24"/>
+        </w:rPr>
+      </w:pPr>
+    </w:p>
+    <w:p>
+      <w:pPr>
+        <w:jc w:val="both"/>
+        <w:rPr>
+          <w:rFonts w:ascii="Century Gothic" w:hAnsi="Century Gothic"/>
+          <w:sz w:val="24"/>
+          <w:szCs w:val="24"/>
+        </w:rPr>
+      </w:pPr>
+    </w:p>
+    <w:p>
+      <w:pPr>
+        <w:jc w:val="both"/>
+        <w:rPr>
+          <w:rFonts w:ascii="Century Gothic" w:hAnsi="Century Gothic"/>
+          <w:sz w:val="24"/>
+          <w:szCs w:val="24"/>
+        </w:rPr>
+      </w:pPr>
+    </w:p>
+    <w:p>
+      <w:pPr>
+        <w:jc w:val="both"/>
+        <w:rPr>
+          <w:rFonts w:ascii="Century Gothic" w:hAnsi="Century Gothic"/>
+          <w:sz w:val="24"/>
+          <w:szCs w:val="24"/>
+        </w:rPr>
+      </w:pPr>
+    </w:p>
+    <w:p>
+      <w:pPr>
+        <w:jc w:val="both"/>
+        <w:rPr>
+          <w:rFonts w:ascii="Century Gothic" w:hAnsi="Century Gothic"/>
+          <w:sz w:val="24"/>
+          <w:szCs w:val="24"/>
+        </w:rPr>
+      </w:pPr>
+    </w:p>
+    <w:p>
+      <w:pPr>
+        <w:jc w:val="both"/>
+        <w:rPr>
+          <w:rFonts w:ascii="Century Gothic" w:hAnsi="Century Gothic"/>
+          <w:sz w:val="24"/>
+          <w:szCs w:val="24"/>
+        </w:rPr>
+      </w:pPr>
+    </w:p>
+    <w:p>
+      <w:pPr>
+        <w:jc w:val="both"/>
+        <w:rPr>
+          <w:rFonts w:ascii="Century Gothic" w:hAnsi="Century Gothic"/>
+          <w:sz w:val="24"/>
+          <w:szCs w:val="24"/>
+        </w:rPr>
+      </w:pPr>
+    </w:p>
+    <w:p>
+      <w:pPr>
+        <w:jc w:val="both"/>
+        <w:rPr>
+          <w:rFonts w:ascii="Century Gothic" w:hAnsi="Century Gothic"/>
+          <w:sz w:val="24"/>
+          <w:szCs w:val="24"/>
+        </w:rPr>
+      </w:pPr>
+    </w:p>
+    <w:p>
+      <w:pPr>
+        <w:jc w:val="both"/>
+        <w:rPr>
+          <w:rFonts w:ascii="Century Gothic" w:hAnsi="Century Gothic"/>
+          <w:sz w:val="24"/>
+          <w:szCs w:val="24"/>
+        </w:rPr>
+      </w:pPr>
+    </w:p>
+    <w:p>
+      <w:pPr>
+        <w:jc w:val="both"/>
+        <w:rPr>
+          <w:rFonts w:ascii="Century Gothic" w:hAnsi="Century Gothic"/>
+          <w:sz w:val="24"/>
+          <w:szCs w:val="24"/>
+        </w:rPr>
+      </w:pPr>
+    </w:p>
+    <w:p>
+      <w:pPr>
+        <w:jc w:val="both"/>
+        <w:rPr>
+          <w:rFonts w:ascii="Century Gothic" w:hAnsi="Century Gothic"/>
+          <w:sz w:val="24"/>
+          <w:szCs w:val="24"/>
+        </w:rPr>
+      </w:pPr>
+    </w:p>
+    <w:p>
+      <w:pPr>
+        <w:jc w:val="center"/>
+        <w:rPr>
+          <w:rFonts w:ascii="Century Gothic" w:hAnsi="Century Gothic"/>
+          <w:sz w:val="24"/>
+          <w:szCs w:val="24"/>
+        </w:rPr>
+      </w:pPr>
+    </w:p>
+    <w:p>
+      <w:pPr>
+        <w:jc w:val="both"/>
+        <w:rPr>
+          <w:rFonts w:ascii="Century Gothic" w:hAnsi="Century Gothic"/>
+          <w:sz w:val="24"/>
+          <w:szCs w:val="24"/>
+        </w:rPr>
+      </w:pPr>
+      <w:r>
+        <w:rPr>
+          <w:rFonts w:ascii="Century Gothic" w:hAnsi="Century Gothic"/>
+          <w:noProof/>
+          <w:sz w:val="24"/>
+          <w:szCs w:val="24"/>
+        </w:rPr>
+        <w:drawing>
+          <wp:anchor distT="0" distB="0" distL="114300" distR="114300" simplePos="0" relativeHeight="251658240" behindDoc="1" locked="0" layoutInCell="1" allowOverlap="1" wp14:anchorId="2C31CA76">
+            <wp:simplePos x="0" y="0"/>
+            <wp:positionH relativeFrom="margin">
+              <wp:align>center</wp:align>
+            </wp:positionH>
+            <wp:positionV relativeFrom="paragraph">
+              <wp:posOffset>-1285</wp:posOffset>
+            </wp:positionV>
+            <wp:extent cx="5848350" cy="3582670"/>
+            <wp:effectExtent l="0" t="0" r="0" b="0"/>
+            <wp:wrapNone/>
+            <wp:docPr id="9" name="Immagine 9"/>
+            <wp:cNvGraphicFramePr>
+              <a:graphicFrameLocks xmlns:a="http://schemas.openxmlformats.org/drawingml/2006/main" noChangeAspect="1"/>
+            </wp:cNvGraphicFramePr>
+            <a:graphic xmlns:a="http://schemas.openxmlformats.org/drawingml/2006/main">
+              <a:graphicData uri="http://schemas.openxmlformats.org/drawingml/2006/picture">
+                <pic:pic xmlns:pic="http://schemas.openxmlformats.org/drawingml/2006/picture">
+                  <pic:nvPicPr>
+                    <pic:cNvPr id="9" name="Invita.png"/>
+                    <pic:cNvPicPr/>
+                  </pic:nvPicPr>
+                  <pic:blipFill>
+                    <a:blip r:embed="rId12">
+                      <a:extLst>
+                        <a:ext uri="{28A0092B-C50C-407E-A947-70E740481C1C}">
+                          <a14:useLocalDpi xmlns:a14="http://schemas.microsoft.com/office/drawing/2010/main" val="0"/>
+                        </a:ext>
+                      </a:extLst>
+                    </a:blip>
+                    <a:stretch>
+                      <a:fillRect/>
+                    </a:stretch>
+                  </pic:blipFill>
+                  <pic:spPr>
+                    <a:xfrm>
+                      <a:off x="0" y="0"/>
+                      <a:ext cx="5848350" cy="3582670"/>
+                    </a:xfrm>
+                    <a:prstGeom prst="rect">
+                      <a:avLst/>
+                    </a:prstGeom>
+                  </pic:spPr>
+                </pic:pic>
+              </a:graphicData>
+            </a:graphic>
+            <wp14:sizeRelH relativeFrom="page">
+              <wp14:pctWidth>0</wp14:pctWidth>
+            </wp14:sizeRelH>
+            <wp14:sizeRelV relativeFrom="page">
+              <wp14:pctHeight>0</wp14:pctHeight>
+            </wp14:sizeRelV>
+          </wp:anchor>
+        </w:drawing>
+      </w:r>
+    </w:p>
+    <w:p>
+      <w:pPr>
+        <w:jc w:val="both"/>
+        <w:rPr>
+          <w:rFonts w:ascii="Century Gothic" w:hAnsi="Century Gothic"/>
+          <w:sz w:val="24"/>
+          <w:szCs w:val="24"/>
+        </w:rPr>
+      </w:pPr>
     </w:p>
     <w:p>
       <w:pPr>
@@ -3332,33 +3781,29 @@
         <w:pBdr>
           <w:bottom w:val="single" w:sz="12" w:space="1" w:color="000000"/>
         </w:pBdr>
-        <w:jc w:val="both"/>
-        <w:rPr>
-          <w:rFonts w:ascii="Century Gothic" w:hAnsi="Century Gothic"/>
-          <w:sz w:val="24"/>
-          <w:szCs w:val="24"/>
-        </w:rPr>
-      </w:pPr>
-    </w:p>
-    <w:p>
-      <w:pPr>
-        <w:jc w:val="both"/>
-        <w:rPr>
-          <w:rFonts w:ascii="Century Gothic" w:hAnsi="Century Gothic"/>
-          <w:sz w:val="24"/>
-          <w:szCs w:val="24"/>
-        </w:rPr>
-      </w:pPr>
-    </w:p>
-    <w:p>
-      <w:pPr>
-        <w:jc w:val="both"/>
-        <w:rPr>
-          <w:rFonts w:ascii="Century Gothic" w:hAnsi="Century Gothic"/>
-          <w:sz w:val="24"/>
-          <w:szCs w:val="24"/>
-        </w:rPr>
-      </w:pPr>
+        <w:jc w:val="center"/>
+        <w:rPr>
+          <w:rFonts w:ascii="Century Gothic" w:hAnsi="Century Gothic"/>
+          <w:sz w:val="24"/>
+          <w:szCs w:val="24"/>
+        </w:rPr>
+      </w:pPr>
+      <w:r>
+        <w:rPr>
+          <w:rFonts w:ascii="Century Gothic" w:hAnsi="Century Gothic"/>
+          <w:sz w:val="24"/>
+          <w:szCs w:val="24"/>
+        </w:rPr>
+        <w:t xml:space="preserve">figura </w:t>
+      </w:r>
+      <w:r>
+        <w:rPr>
+          <w:rFonts w:ascii="Century Gothic" w:hAnsi="Century Gothic"/>
+          <w:sz w:val="24"/>
+          <w:szCs w:val="24"/>
+        </w:rPr>
+        <w:t>7</w:t>
+      </w:r>
     </w:p>
     <w:p>
       <w:pPr>
@@ -3377,21 +3822,20 @@
           <w:ilvl w:val="0"/>
           <w:numId w:val="4"/>
         </w:numPr>
-        <w:jc w:val="both"/>
+        <w:spacing w:after="0" w:line="240" w:lineRule="auto"/>
+        <w:rPr>
+          <w:rFonts w:ascii="Century Gothic" w:hAnsi="Century Gothic"/>
+          <w:sz w:val="24"/>
+          <w:szCs w:val="24"/>
+        </w:rPr>
+      </w:pPr>
+      <w:r>
         <w:rPr>
           <w:rFonts w:ascii="Century Gothic" w:hAnsi="Century Gothic"/>
           <w:b/>
           <w:sz w:val="28"/>
           <w:szCs w:val="24"/>
         </w:rPr>
-      </w:pPr>
-      <w:r>
-        <w:rPr>
-          <w:rFonts w:ascii="Century Gothic" w:hAnsi="Century Gothic"/>
-          <w:b/>
-          <w:sz w:val="28"/>
-          <w:szCs w:val="24"/>
-        </w:rPr>
         <w:t>Creazione Personaggio</w:t>
       </w:r>
     </w:p>
@@ -3400,18 +3844,50 @@
         <w:jc w:val="both"/>
         <w:rPr>
           <w:rFonts w:ascii="Century Gothic" w:hAnsi="Century Gothic"/>
+          <w:sz w:val="24"/>
+          <w:szCs w:val="24"/>
+        </w:rPr>
+      </w:pPr>
+      <w:r>
+        <w:rPr>
+          <w:rFonts w:ascii="Century Gothic" w:hAnsi="Century Gothic"/>
+          <w:sz w:val="24"/>
+          <w:szCs w:val="24"/>
+        </w:rPr>
+        <w:t>Pasquale, un giocatore iscritto a Sine Charta come Giocatore riceve una mail in cui c’è scritto che è stato invitato ad una Storia creata da Marianna. Pasquale quindi accede alla sua area personale</w:t>
+      </w:r>
+      <w:r>
+        <w:rPr>
+          <w:rFonts w:ascii="Century Gothic" w:hAnsi="Century Gothic"/>
+          <w:sz w:val="24"/>
+          <w:szCs w:val="24"/>
+        </w:rPr>
+        <w:t xml:space="preserve"> </w:t>
+      </w:r>
+      <w:r>
+        <w:rPr>
+          <w:rFonts w:ascii="Century Gothic" w:hAnsi="Century Gothic"/>
           <w:color w:val="FF0000"/>
           <w:sz w:val="24"/>
           <w:szCs w:val="24"/>
         </w:rPr>
-      </w:pPr>
-      <w:r>
-        <w:rPr>
-          <w:rFonts w:ascii="Century Gothic" w:hAnsi="Century Gothic"/>
-          <w:sz w:val="24"/>
-          <w:szCs w:val="24"/>
-        </w:rPr>
-        <w:t>Pasquale, un giocatore iscritto a Sine Charta come Giocatore riceve una mail in cui c’è scritto che è stato invitato ad una Storia creata da Marianna. Pasquale quindi accede alla sua area personale</w:t>
+        <w:t>come ci arriva? dalla mail?</w:t>
+      </w:r>
+      <w:r>
+        <w:rPr>
+          <w:rFonts w:ascii="Century Gothic" w:hAnsi="Century Gothic"/>
+          <w:sz w:val="24"/>
+          <w:szCs w:val="24"/>
+        </w:rPr>
+        <w:t>)</w:t>
+      </w:r>
+      <w:r>
+        <w:rPr>
+          <w:rFonts w:ascii="Century Gothic" w:hAnsi="Century Gothic"/>
+          <w:sz w:val="24"/>
+          <w:szCs w:val="24"/>
+        </w:rPr>
+        <w:t>, va nella sezione “inviti ricevuti” e clicca sul pulsante “accetta invito”, viene quindi reindirizzato nella sezione del sistema di creazione personaggio. Una volta giunto nella sezione appena nominata, a Pasquale viene mostrata una pagina in cui il sistema gli mostra la scheda personaggio con i diversi campi da riempire. Questa è ispirata alla scheda reale.</w:t>
       </w:r>
       <w:r>
         <w:rPr>
@@ -3421,58 +3897,6 @@
         </w:rPr>
         <w:t xml:space="preserve"> </w:t>
       </w:r>
-      <w:r>
-        <w:rPr>
-          <w:rFonts w:ascii="Century Gothic" w:hAnsi="Century Gothic"/>
-          <w:color w:val="FF0000"/>
-          <w:sz w:val="24"/>
-          <w:szCs w:val="24"/>
-        </w:rPr>
-        <w:t>come ci arriva? dalla mail?</w:t>
-      </w:r>
-      <w:r>
-        <w:rPr>
-          <w:rFonts w:ascii="Century Gothic" w:hAnsi="Century Gothic"/>
-          <w:sz w:val="24"/>
-          <w:szCs w:val="24"/>
-        </w:rPr>
-        <w:t>)</w:t>
-      </w:r>
-      <w:r>
-        <w:rPr>
-          <w:rFonts w:ascii="Century Gothic" w:hAnsi="Century Gothic"/>
-          <w:sz w:val="24"/>
-          <w:szCs w:val="24"/>
-        </w:rPr>
-        <w:t xml:space="preserve">, va nella sezione “inviti ricevuti” e clicca sul pulsante “accetta invito”, viene quindi reindirizzato nella sezione del sistema di creazione personaggio. Una volta giunto nella sezione appena nominata, a Pasquale viene mostrata una pagina in cui il sistema gli mostra la scheda personaggio con i diversi campi da riempire. Questa è ispirata alla scheda </w:t>
-      </w:r>
-      <w:proofErr w:type="gramStart"/>
-      <w:r>
-        <w:rPr>
-          <w:rFonts w:ascii="Century Gothic" w:hAnsi="Century Gothic"/>
-          <w:sz w:val="24"/>
-          <w:szCs w:val="24"/>
-        </w:rPr>
-        <w:t>reale.</w:t>
-      </w:r>
-      <w:r>
-        <w:rPr>
-          <w:rFonts w:ascii="Century Gothic" w:hAnsi="Century Gothic"/>
-          <w:sz w:val="24"/>
-          <w:szCs w:val="24"/>
-        </w:rPr>
-        <w:t>(</w:t>
-      </w:r>
-      <w:proofErr w:type="gramEnd"/>
-      <w:r>
-        <w:rPr>
-          <w:rFonts w:ascii="Century Gothic" w:hAnsi="Century Gothic"/>
-          <w:color w:val="FF0000"/>
-          <w:sz w:val="24"/>
-          <w:szCs w:val="24"/>
-        </w:rPr>
-        <w:t>riferimento alla figura).</w:t>
-      </w:r>
     </w:p>
     <w:p>
       <w:pPr>
@@ -3507,7 +3931,23 @@
           <w:sz w:val="24"/>
           <w:szCs w:val="24"/>
         </w:rPr>
-        <w:t xml:space="preserve"> alle caratteristiche, determinati dai pregi e difetti e poi riporta i punteggi di vitalità e risolutezza. A questo punto sceglie le abilità in cui vuole che il suo personaggio sia più capace.  Ecco un esempio di scheda reale: </w:t>
+        <w:t xml:space="preserve"> alle caratteristiche, determinati dai pregi e difetti e poi riporta i punteggi di vitalità e risolutezza. A questo punto sceglie le abilità in cui vuole che il suo personaggio sia più capace.  Ecco un esempio di scheda reale</w:t>
+      </w:r>
+      <w:r>
+        <w:rPr>
+          <w:rFonts w:ascii="Century Gothic" w:hAnsi="Century Gothic"/>
+          <w:sz w:val="24"/>
+          <w:szCs w:val="24"/>
+        </w:rPr>
+        <w:t xml:space="preserve"> (figura 8)</w:t>
+      </w:r>
+      <w:r>
+        <w:rPr>
+          <w:rFonts w:ascii="Century Gothic" w:hAnsi="Century Gothic"/>
+          <w:sz w:val="24"/>
+          <w:szCs w:val="24"/>
+        </w:rPr>
+        <w:t xml:space="preserve">: </w:t>
       </w:r>
     </w:p>
     <w:p>
@@ -3692,7 +4132,7 @@
                     </pic:cNvPicPr>
                   </pic:nvPicPr>
                   <pic:blipFill>
-                    <a:blip r:embed="rId12"/>
+                    <a:blip r:embed="rId13"/>
                     <a:stretch>
                       <a:fillRect/>
                     </a:stretch>
@@ -4069,12 +4509,21 @@
     <w:p>
       <w:pPr>
         <w:spacing w:after="0" w:line="240" w:lineRule="auto"/>
-        <w:rPr>
-          <w:rFonts w:ascii="Century Gothic" w:hAnsi="Century Gothic"/>
-          <w:sz w:val="24"/>
-          <w:szCs w:val="24"/>
-        </w:rPr>
-      </w:pPr>
+        <w:jc w:val="center"/>
+        <w:rPr>
+          <w:rFonts w:ascii="Century Gothic" w:hAnsi="Century Gothic"/>
+          <w:sz w:val="24"/>
+          <w:szCs w:val="24"/>
+        </w:rPr>
+      </w:pPr>
+      <w:r>
+        <w:rPr>
+          <w:rFonts w:ascii="Century Gothic" w:hAnsi="Century Gothic"/>
+          <w:sz w:val="24"/>
+          <w:szCs w:val="24"/>
+        </w:rPr>
+        <w:t>Figura 8</w:t>
+      </w:r>
     </w:p>
     <w:p>
       <w:pPr>
@@ -4122,7 +4571,25 @@
           <w:sz w:val="24"/>
           <w:szCs w:val="24"/>
         </w:rPr>
-        <w:t>Una volta completata la prima parte della scheda, prosegue al completamento delle specifiche del suo equipaggiamento, la propria storia e alcune note. Pasquale riempie le diverse aree di testo dedicate e se vuole caricare una propria immagine, completando la creazione del personaggio.</w:t>
+        <w:t>Una volta completata la prima parte della scheda, prosegue al completamento delle specifiche del suo equipaggiamento, la propria storia e alcune note. Pasquale riempie le diverse aree di testo dedicate e se vuole caricare una propria immagine, completando la creazione del personaggio</w:t>
+      </w:r>
+      <w:r>
+        <w:rPr>
+          <w:rFonts w:ascii="Century Gothic" w:hAnsi="Century Gothic"/>
+          <w:sz w:val="24"/>
+          <w:szCs w:val="24"/>
+        </w:rPr>
+        <w:t>(figura 9)</w:t>
+      </w:r>
+      <w:bookmarkStart w:id="1" w:name="_GoBack"/>
+      <w:bookmarkEnd w:id="1"/>
+      <w:r>
+        <w:rPr>
+          <w:rFonts w:ascii="Century Gothic" w:hAnsi="Century Gothic"/>
+          <w:sz w:val="24"/>
+          <w:szCs w:val="24"/>
+        </w:rPr>
+        <w:t>.</w:t>
       </w:r>
     </w:p>
     <w:p>
@@ -4157,7 +4624,7 @@
                     </pic:cNvPicPr>
                   </pic:nvPicPr>
                   <pic:blipFill>
-                    <a:blip r:embed="rId13"/>
+                    <a:blip r:embed="rId14"/>
                     <a:stretch>
                       <a:fillRect/>
                     </a:stretch>
@@ -4180,6 +4647,24 @@
     </w:p>
     <w:p>
       <w:pPr>
+        <w:jc w:val="center"/>
+        <w:rPr>
+          <w:rFonts w:ascii="Century Gothic" w:hAnsi="Century Gothic"/>
+          <w:sz w:val="24"/>
+          <w:szCs w:val="24"/>
+        </w:rPr>
+      </w:pPr>
+      <w:r>
+        <w:rPr>
+          <w:rFonts w:ascii="Century Gothic" w:hAnsi="Century Gothic"/>
+          <w:sz w:val="24"/>
+          <w:szCs w:val="24"/>
+        </w:rPr>
+        <w:t>Figura 9</w:t>
+      </w:r>
+    </w:p>
+    <w:p>
+      <w:pPr>
         <w:jc w:val="both"/>
       </w:pPr>
       <w:r>
@@ -4302,7 +4787,6 @@
           <w:sz w:val="28"/>
           <w:szCs w:val="24"/>
         </w:rPr>
-        <w:lastRenderedPageBreak/>
         <w:t>Sessione di gioco</w:t>
       </w:r>
       <w:r>
@@ -4702,6 +5186,7 @@
           <w:sz w:val="24"/>
           <w:szCs w:val="24"/>
         </w:rPr>
+        <w:lastRenderedPageBreak/>
         <w:t>(</w:t>
       </w:r>
       <w:r>
@@ -4738,7 +5223,6 @@
           <w:sz w:val="24"/>
           <w:szCs w:val="24"/>
         </w:rPr>
-        <w:lastRenderedPageBreak/>
         <w:t>Aggiunger scenario aggiunta di feedback e quelli su admin</w:t>
       </w:r>
     </w:p>
@@ -4984,7 +5468,7 @@
   <w:abstractNum w:abstractNumId="2" w15:restartNumberingAfterBreak="0">
     <w:nsid w:val="1A4B5600"/>
     <w:multiLevelType w:val="multilevel"/>
-    <w:tmpl w:val="130CFAB8"/>
+    <w:tmpl w:val="3982AD38"/>
     <w:lvl w:ilvl="0">
       <w:start w:val="1"/>
       <w:numFmt w:val="decimal"/>
@@ -4993,6 +5477,10 @@
       <w:pPr>
         <w:ind w:left="720" w:hanging="360"/>
       </w:pPr>
+      <w:rPr>
+        <w:b/>
+        <w:sz w:val="28"/>
+      </w:rPr>
     </w:lvl>
     <w:lvl w:ilvl="1">
       <w:start w:val="1"/>
@@ -7659,7 +8147,7 @@
 </file>
 
 <file path=customXml/itemProps1.xml><?xml version="1.0" encoding="utf-8"?>
-<ds:datastoreItem xmlns:ds="http://schemas.openxmlformats.org/officeDocument/2006/customXml" ds:itemID="{1415BE47-70F1-4A6A-BAD5-367A2AE9C971}">
+<ds:datastoreItem xmlns:ds="http://schemas.openxmlformats.org/officeDocument/2006/customXml" ds:itemID="{25D419BC-D5E3-4DD5-AD14-4E0A6E322456}">
   <ds:schemaRefs>
     <ds:schemaRef ds:uri="http://schemas.openxmlformats.org/officeDocument/2006/bibliography"/>
   </ds:schemaRefs>

</xml_diff>

<commit_message>
Update SIne_Charta Problem Statement
Aggiunta dello scenario "Scrivere un feedback" e modifiche varie sugli scenari.
</commit_message>
<xml_diff>
--- a/Deliverables/Sine_Charta Problem statement.docx
+++ b/Deliverables/Sine_Charta Problem statement.docx
@@ -793,6 +793,36 @@
           <w:szCs w:val="24"/>
         </w:rPr>
         <w:t>/i: Gestisce la sezione news e la bacheca per la ricerca di Giocatori; funge da mediatore tra utenti e developers del sistema tramite la valutazione di feedback.</w:t>
+      </w:r>
+    </w:p>
+    <w:p>
+      <w:pPr>
+        <w:pStyle w:val="Paragrafoelenco"/>
+        <w:ind w:left="0"/>
+        <w:jc w:val="both"/>
+        <w:rPr>
+          <w:rFonts w:ascii="Century Gothic" w:hAnsi="Century Gothic" w:cs="Times New Roman"/>
+          <w:sz w:val="24"/>
+          <w:szCs w:val="24"/>
+        </w:rPr>
+      </w:pPr>
+      <w:r>
+        <w:rPr>
+          <w:rFonts w:ascii="Century Gothic" w:hAnsi="Century Gothic" w:cs="Times New Roman"/>
+          <w:sz w:val="24"/>
+          <w:szCs w:val="24"/>
+          <w:highlight w:val="yellow"/>
+        </w:rPr>
+        <w:t>Gestisce gli utenti, infatti ha la capacità di bannare un utente nel caso in cui quest’ultimo usi terminologia non consona nella bacheca o durante una sessione di gioco</w:t>
+      </w:r>
+      <w:r>
+        <w:rPr>
+          <w:rFonts w:ascii="Century Gothic" w:hAnsi="Century Gothic" w:cs="Times New Roman"/>
+          <w:sz w:val="24"/>
+          <w:szCs w:val="24"/>
+          <w:highlight w:val="yellow"/>
+        </w:rPr>
+        <w:t>.</w:t>
       </w:r>
     </w:p>
     <w:p>
@@ -2097,16 +2127,7 @@
           <w:sz w:val="24"/>
           <w:szCs w:val="24"/>
         </w:rPr>
-        <w:t xml:space="preserve"> (</w:t>
-      </w:r>
-      <w:r>
-        <w:rPr>
-          <w:rFonts w:ascii="Century Gothic" w:hAnsi="Century Gothic"/>
-          <w:color w:val="FF0000"/>
-          <w:sz w:val="24"/>
-          <w:szCs w:val="24"/>
-        </w:rPr>
-        <w:t>partire da più indietro, è già loggato e clicca su visualizza profilo)</w:t>
+        <w:t>.</w:t>
       </w:r>
       <w:r>
         <w:rPr>
@@ -2396,33 +2417,23 @@
           <w:sz w:val="24"/>
           <w:szCs w:val="24"/>
         </w:rPr>
-        <w:t>Viene visualizzata una pagina in cui sono presenti i servizi garantiti a Utente e quelli per il Moderatore. Andrea seleziona il bottone “Abbonamento/9.99”, quindi clicca sul pulsante “</w:t>
-      </w:r>
-      <w:proofErr w:type="gramStart"/>
-      <w:r>
-        <w:rPr>
-          <w:rFonts w:ascii="Century Gothic" w:hAnsi="Century Gothic"/>
-          <w:sz w:val="24"/>
-          <w:szCs w:val="24"/>
-        </w:rPr>
-        <w:t>Paga”</w:t>
-      </w:r>
-      <w:r>
-        <w:rPr>
-          <w:rFonts w:ascii="Century Gothic" w:hAnsi="Century Gothic"/>
-          <w:sz w:val="24"/>
-          <w:szCs w:val="24"/>
-        </w:rPr>
-        <w:t>(</w:t>
-      </w:r>
-      <w:proofErr w:type="gramEnd"/>
-      <w:r>
-        <w:rPr>
-          <w:rFonts w:ascii="Century Gothic" w:hAnsi="Century Gothic"/>
-          <w:sz w:val="24"/>
-          <w:szCs w:val="24"/>
-        </w:rPr>
-        <w:t>figura 4)</w:t>
+        <w:t>Viene visualizzata una pagina in cui sono presenti i servizi garantiti a Utente e quelli per il Moderatore. Andrea seleziona il bottone “Abbonamento/9.99”, quindi clicca sul pulsante “Paga”</w:t>
+      </w:r>
+      <w:r>
+        <w:rPr>
+          <w:rFonts w:ascii="Century Gothic" w:hAnsi="Century Gothic"/>
+          <w:sz w:val="24"/>
+          <w:szCs w:val="24"/>
+        </w:rPr>
+        <w:t xml:space="preserve"> </w:t>
+      </w:r>
+      <w:r>
+        <w:rPr>
+          <w:rFonts w:ascii="Century Gothic" w:hAnsi="Century Gothic"/>
+          <w:sz w:val="24"/>
+          <w:szCs w:val="24"/>
+        </w:rPr>
+        <w:t>(figura 4)</w:t>
       </w:r>
       <w:r>
         <w:rPr>
@@ -3014,34 +3025,6 @@
           <w:szCs w:val="24"/>
         </w:rPr>
         <w:t>Creazione di una storia e del gruppo di gioco</w:t>
-      </w:r>
-      <w:r>
-        <w:rPr>
-          <w:rFonts w:ascii="Century Gothic" w:hAnsi="Century Gothic"/>
-          <w:b/>
-          <w:sz w:val="28"/>
-          <w:szCs w:val="24"/>
-        </w:rPr>
-        <w:t xml:space="preserve"> </w:t>
-      </w:r>
-      <w:r>
-        <w:rPr>
-          <w:rFonts w:ascii="Century Gothic" w:hAnsi="Century Gothic"/>
-          <w:b/>
-          <w:sz w:val="28"/>
-          <w:szCs w:val="24"/>
-        </w:rPr>
-        <w:t>(</w:t>
-      </w:r>
-      <w:r>
-        <w:rPr>
-          <w:rFonts w:ascii="Century Gothic" w:hAnsi="Century Gothic"/>
-          <w:b/>
-          <w:color w:val="FF0000"/>
-          <w:sz w:val="28"/>
-          <w:szCs w:val="24"/>
-        </w:rPr>
-        <w:t>dettagliare meglio)</w:t>
       </w:r>
     </w:p>
     <w:p>
@@ -3363,23 +3346,7 @@
           <w:sz w:val="24"/>
           <w:szCs w:val="24"/>
         </w:rPr>
-        <w:t xml:space="preserve"> clicca quindi sulla storia e le appare una lista di persone che può invitare, dunque seleziona </w:t>
-      </w:r>
-      <w:r>
-        <w:rPr>
-          <w:rFonts w:ascii="Century Gothic" w:hAnsi="Century Gothic"/>
-          <w:sz w:val="24"/>
-          <w:szCs w:val="24"/>
-        </w:rPr>
-        <w:t>quattro suoi amici</w:t>
-      </w:r>
-      <w:r>
-        <w:rPr>
-          <w:rFonts w:ascii="Century Gothic" w:hAnsi="Century Gothic"/>
-          <w:sz w:val="24"/>
-          <w:szCs w:val="24"/>
-        </w:rPr>
-        <w:t xml:space="preserve"> che vuole</w:t>
+        <w:t xml:space="preserve"> clicca quindi sulla storia e le appare una lista di persone che può invitare, dunque seleziona quattro suoi amici che vuole</w:t>
       </w:r>
       <w:r>
         <w:rPr>
@@ -3427,33 +3394,23 @@
           <w:sz w:val="24"/>
           <w:szCs w:val="24"/>
         </w:rPr>
-        <w:t xml:space="preserve">appena scritta, tutti utenti Giocatori iscritti a Sine Charta, e attende che questi ultimi accettino </w:t>
-      </w:r>
-      <w:proofErr w:type="gramStart"/>
-      <w:r>
-        <w:rPr>
-          <w:rFonts w:ascii="Century Gothic" w:hAnsi="Century Gothic"/>
-          <w:sz w:val="24"/>
-          <w:szCs w:val="24"/>
-        </w:rPr>
-        <w:t>l’invito</w:t>
-      </w:r>
-      <w:r>
-        <w:rPr>
-          <w:rFonts w:ascii="Century Gothic" w:hAnsi="Century Gothic"/>
-          <w:sz w:val="24"/>
-          <w:szCs w:val="24"/>
-        </w:rPr>
-        <w:t>(</w:t>
-      </w:r>
-      <w:proofErr w:type="gramEnd"/>
-      <w:r>
-        <w:rPr>
-          <w:rFonts w:ascii="Century Gothic" w:hAnsi="Century Gothic"/>
-          <w:sz w:val="24"/>
-          <w:szCs w:val="24"/>
-        </w:rPr>
-        <w:t>figura 7)</w:t>
+        <w:t>appena scritta, tutti utenti Giocatori iscritti a Sine Charta, e attende che questi ultimi accettino l’invito</w:t>
+      </w:r>
+      <w:r>
+        <w:rPr>
+          <w:rFonts w:ascii="Century Gothic" w:hAnsi="Century Gothic"/>
+          <w:sz w:val="24"/>
+          <w:szCs w:val="24"/>
+        </w:rPr>
+        <w:t xml:space="preserve"> </w:t>
+      </w:r>
+      <w:r>
+        <w:rPr>
+          <w:rFonts w:ascii="Century Gothic" w:hAnsi="Century Gothic"/>
+          <w:sz w:val="24"/>
+          <w:szCs w:val="24"/>
+        </w:rPr>
+        <w:t>(figura 7)</w:t>
       </w:r>
       <w:r>
         <w:rPr>
@@ -3854,7 +3811,55 @@
           <w:sz w:val="24"/>
           <w:szCs w:val="24"/>
         </w:rPr>
-        <w:t>Pasquale, un giocatore iscritto a Sine Charta come Giocatore riceve una mail in cui c’è scritto che è stato invitato ad una Storia creata da Marianna. Pasquale quindi accede alla sua area personale</w:t>
+        <w:t>Pasquale, un giocatore iscritto a Sine Charta come Giocatore riceve una mail in cui c’è scritto che è stato invitato ad una Storia creata da Marianna. Pasquale</w:t>
+      </w:r>
+      <w:r>
+        <w:rPr>
+          <w:rFonts w:ascii="Century Gothic" w:hAnsi="Century Gothic"/>
+          <w:sz w:val="24"/>
+          <w:szCs w:val="24"/>
+        </w:rPr>
+        <w:t xml:space="preserve"> accede al sito</w:t>
+      </w:r>
+      <w:r>
+        <w:rPr>
+          <w:rFonts w:ascii="Century Gothic" w:hAnsi="Century Gothic"/>
+          <w:sz w:val="24"/>
+          <w:szCs w:val="24"/>
+        </w:rPr>
+        <w:t>,</w:t>
+      </w:r>
+      <w:r>
+        <w:rPr>
+          <w:rFonts w:ascii="Century Gothic" w:hAnsi="Century Gothic"/>
+          <w:sz w:val="24"/>
+          <w:szCs w:val="24"/>
+        </w:rPr>
+        <w:t xml:space="preserve"> dalla pagina home accede alla sua area personale e clicca sul pulsante</w:t>
+      </w:r>
+      <w:r>
+        <w:rPr>
+          <w:rFonts w:ascii="Century Gothic" w:hAnsi="Century Gothic"/>
+          <w:sz w:val="24"/>
+          <w:szCs w:val="24"/>
+        </w:rPr>
+        <w:t xml:space="preserve"> “inviti ricevuti”</w:t>
+      </w:r>
+      <w:r>
+        <w:rPr>
+          <w:rFonts w:ascii="Century Gothic" w:hAnsi="Century Gothic"/>
+          <w:sz w:val="24"/>
+          <w:szCs w:val="24"/>
+        </w:rPr>
+        <w:t xml:space="preserve">, dalla pagina appena raggiunta Pasquale trova una lista delle storie a cui è stato invitato, seleziona da una lista </w:t>
+      </w:r>
+      <w:r>
+        <w:rPr>
+          <w:rFonts w:ascii="Century Gothic" w:hAnsi="Century Gothic"/>
+          <w:sz w:val="24"/>
+          <w:szCs w:val="24"/>
+        </w:rPr>
+        <w:t>quella scritta dalla sua amica Marianna, quindi</w:t>
       </w:r>
       <w:r>
         <w:rPr>
@@ -3867,27 +3872,10 @@
       <w:r>
         <w:rPr>
           <w:rFonts w:ascii="Century Gothic" w:hAnsi="Century Gothic"/>
-          <w:color w:val="FF0000"/>
-          <w:sz w:val="24"/>
-          <w:szCs w:val="24"/>
-        </w:rPr>
-        <w:t>come ci arriva? dalla mail?</w:t>
-      </w:r>
-      <w:r>
-        <w:rPr>
-          <w:rFonts w:ascii="Century Gothic" w:hAnsi="Century Gothic"/>
-          <w:sz w:val="24"/>
-          <w:szCs w:val="24"/>
-        </w:rPr>
-        <w:t>)</w:t>
-      </w:r>
-      <w:r>
-        <w:rPr>
-          <w:rFonts w:ascii="Century Gothic" w:hAnsi="Century Gothic"/>
-          <w:sz w:val="24"/>
-          <w:szCs w:val="24"/>
-        </w:rPr>
-        <w:t>, va nella sezione “inviti ricevuti” e clicca sul pulsante “accetta invito”, viene quindi reindirizzato nella sezione del sistema di creazione personaggio. Una volta giunto nella sezione appena nominata, a Pasquale viene mostrata una pagina in cui il sistema gli mostra la scheda personaggio con i diversi campi da riempire. Questa è ispirata alla scheda reale.</w:t>
+          <w:sz w:val="24"/>
+          <w:szCs w:val="24"/>
+        </w:rPr>
+        <w:t>clicca sul pulsante “accetta invito”, viene quindi reindirizzato nella sezione del sistema di creazione personaggio. Una volta giunto nella sezione appena nominata, a Pasquale viene mostrata una pagina in cui il sistema gli mostra la scheda personaggio con i diversi campi da riempire. Questa è ispirata alla scheda reale.</w:t>
       </w:r>
       <w:r>
         <w:rPr>
@@ -4581,8 +4569,6 @@
         </w:rPr>
         <w:t>(figura 9)</w:t>
       </w:r>
-      <w:bookmarkStart w:id="1" w:name="_GoBack"/>
-      <w:bookmarkEnd w:id="1"/>
       <w:r>
         <w:rPr>
           <w:rFonts w:ascii="Century Gothic" w:hAnsi="Century Gothic"/>
@@ -5085,6 +5071,255 @@
     </w:p>
     <w:p>
       <w:pPr>
+        <w:spacing w:after="0" w:line="240" w:lineRule="auto"/>
+        <w:rPr>
+          <w:rFonts w:ascii="Century Gothic" w:hAnsi="Century Gothic"/>
+          <w:sz w:val="24"/>
+          <w:szCs w:val="24"/>
+        </w:rPr>
+      </w:pPr>
+      <w:r>
+        <w:rPr>
+          <w:rFonts w:ascii="Century Gothic" w:hAnsi="Century Gothic"/>
+          <w:sz w:val="24"/>
+          <w:szCs w:val="24"/>
+        </w:rPr>
+        <w:br w:type="page"/>
+      </w:r>
+    </w:p>
+    <w:p>
+      <w:pPr>
+        <w:pStyle w:val="Paragrafoelenco"/>
+        <w:numPr>
+          <w:ilvl w:val="0"/>
+          <w:numId w:val="4"/>
+        </w:numPr>
+        <w:jc w:val="both"/>
+        <w:rPr>
+          <w:rFonts w:ascii="Century Gothic" w:hAnsi="Century Gothic"/>
+          <w:b/>
+          <w:sz w:val="28"/>
+          <w:szCs w:val="24"/>
+        </w:rPr>
+      </w:pPr>
+      <w:r>
+        <w:rPr>
+          <w:rFonts w:ascii="Century Gothic" w:hAnsi="Century Gothic"/>
+          <w:b/>
+          <w:sz w:val="28"/>
+          <w:szCs w:val="24"/>
+        </w:rPr>
+        <w:lastRenderedPageBreak/>
+        <w:t>Accettare un invito ad una storia</w:t>
+      </w:r>
+    </w:p>
+    <w:p>
+      <w:pPr>
+        <w:pStyle w:val="Paragrafoelenco"/>
+        <w:jc w:val="both"/>
+        <w:rPr>
+          <w:rFonts w:ascii="Century Gothic" w:hAnsi="Century Gothic"/>
+          <w:sz w:val="24"/>
+          <w:szCs w:val="24"/>
+        </w:rPr>
+      </w:pPr>
+      <w:r>
+        <w:rPr>
+          <w:rFonts w:ascii="Century Gothic" w:hAnsi="Century Gothic"/>
+          <w:sz w:val="24"/>
+          <w:szCs w:val="24"/>
+        </w:rPr>
+        <w:t>Francesco, un utente iscritto a Sine Charta, riceve una mail, va sulla sua mail personale e legge l’ultima mail arrivata; legge che ha ricevuto un invito ad una storia di Sine Charta scritta da Dario</w:t>
+      </w:r>
+      <w:r>
+        <w:rPr>
+          <w:rFonts w:ascii="Century Gothic" w:hAnsi="Century Gothic"/>
+          <w:sz w:val="24"/>
+          <w:szCs w:val="24"/>
+        </w:rPr>
+        <w:t>; Francesco accede alla Home di Sine Charta, esegue il login, accede quindi alla sua area personale</w:t>
+      </w:r>
+      <w:r>
+        <w:rPr>
+          <w:rFonts w:ascii="Century Gothic" w:hAnsi="Century Gothic"/>
+          <w:sz w:val="24"/>
+          <w:szCs w:val="24"/>
+        </w:rPr>
+        <w:t>. Tramite questa pagina clicca su inviti ricevuti, si trova adesso in una pagina in cui è presente una lista di tutti gli inviti ricevuti; seleziona quindi la storia scritta da Dario e clicca sul pulsante “Accetta inviti”. Viene quindi reindirizzato alla sua pagina personale, in cui sono presenti tutte le sue informazioni personali</w:t>
+      </w:r>
+      <w:r>
+        <w:rPr>
+          <w:rFonts w:ascii="Century Gothic" w:hAnsi="Century Gothic"/>
+          <w:sz w:val="24"/>
+          <w:szCs w:val="24"/>
+        </w:rPr>
+        <w:t xml:space="preserve"> </w:t>
+      </w:r>
+      <w:r>
+        <w:rPr>
+          <w:rFonts w:ascii="Century Gothic" w:hAnsi="Century Gothic"/>
+          <w:sz w:val="24"/>
+          <w:szCs w:val="24"/>
+        </w:rPr>
+        <w:t>incluse le storie a cui può giocare; Francesco ora è pronto per creare un pg e intraprendere un</w:t>
+      </w:r>
+      <w:r>
+        <w:rPr>
+          <w:rFonts w:ascii="Century Gothic" w:hAnsi="Century Gothic"/>
+          <w:sz w:val="24"/>
+          <w:szCs w:val="24"/>
+        </w:rPr>
+        <w:t>’</w:t>
+      </w:r>
+      <w:r>
+        <w:rPr>
+          <w:rFonts w:ascii="Century Gothic" w:hAnsi="Century Gothic"/>
+          <w:sz w:val="24"/>
+          <w:szCs w:val="24"/>
+        </w:rPr>
+        <w:t>avventura con i suoi amici.</w:t>
+      </w:r>
+    </w:p>
+    <w:p>
+      <w:pPr>
+        <w:pStyle w:val="Paragrafoelenco"/>
+        <w:jc w:val="both"/>
+        <w:rPr>
+          <w:rFonts w:ascii="Century Gothic" w:hAnsi="Century Gothic"/>
+          <w:sz w:val="24"/>
+          <w:szCs w:val="24"/>
+        </w:rPr>
+      </w:pPr>
+    </w:p>
+    <w:p>
+      <w:pPr>
+        <w:pStyle w:val="Paragrafoelenco"/>
+        <w:numPr>
+          <w:ilvl w:val="0"/>
+          <w:numId w:val="4"/>
+        </w:numPr>
+        <w:jc w:val="both"/>
+        <w:rPr>
+          <w:rFonts w:ascii="Century Gothic" w:hAnsi="Century Gothic"/>
+          <w:sz w:val="24"/>
+          <w:szCs w:val="24"/>
+        </w:rPr>
+      </w:pPr>
+      <w:r>
+        <w:rPr>
+          <w:rFonts w:ascii="Century Gothic" w:hAnsi="Century Gothic"/>
+          <w:b/>
+          <w:sz w:val="28"/>
+          <w:szCs w:val="24"/>
+        </w:rPr>
+        <w:t>Utente scrive feedback</w:t>
+      </w:r>
+    </w:p>
+    <w:p>
+      <w:pPr>
+        <w:pStyle w:val="Paragrafoelenco"/>
+        <w:jc w:val="both"/>
+        <w:rPr>
+          <w:rFonts w:ascii="Century Gothic" w:hAnsi="Century Gothic"/>
+          <w:sz w:val="24"/>
+          <w:szCs w:val="24"/>
+        </w:rPr>
+      </w:pPr>
+      <w:r>
+        <w:rPr>
+          <w:rFonts w:ascii="Century Gothic" w:hAnsi="Century Gothic"/>
+          <w:sz w:val="24"/>
+          <w:szCs w:val="24"/>
+        </w:rPr>
+        <w:t xml:space="preserve">Gennaro, un </w:t>
+      </w:r>
+      <w:r>
+        <w:rPr>
+          <w:rFonts w:ascii="Century Gothic" w:hAnsi="Century Gothic"/>
+          <w:sz w:val="24"/>
+          <w:szCs w:val="24"/>
+        </w:rPr>
+        <w:t>giocatore di</w:t>
+      </w:r>
+      <w:r>
+        <w:rPr>
+          <w:rFonts w:ascii="Century Gothic" w:hAnsi="Century Gothic"/>
+          <w:sz w:val="24"/>
+          <w:szCs w:val="24"/>
+        </w:rPr>
+        <w:t xml:space="preserve"> Sine Charta,</w:t>
+      </w:r>
+      <w:r>
+        <w:rPr>
+          <w:rFonts w:ascii="Century Gothic" w:hAnsi="Century Gothic"/>
+          <w:sz w:val="24"/>
+          <w:szCs w:val="24"/>
+        </w:rPr>
+        <w:t xml:space="preserve"> dopo aver effettuato diverse giocate e dopo aver avuto diverse esperienze con il sistema,</w:t>
+      </w:r>
+      <w:r>
+        <w:rPr>
+          <w:rFonts w:ascii="Century Gothic" w:hAnsi="Century Gothic"/>
+          <w:sz w:val="24"/>
+          <w:szCs w:val="24"/>
+        </w:rPr>
+        <w:t xml:space="preserve"> vuole lasciare un feedback di valutazione al sistema di gioco di Sine Charta. Gennaro quindi accede alla Home del sistema e tramite il </w:t>
+      </w:r>
+      <w:proofErr w:type="spellStart"/>
+      <w:r>
+        <w:rPr>
+          <w:rFonts w:ascii="Century Gothic" w:hAnsi="Century Gothic"/>
+          <w:sz w:val="24"/>
+          <w:szCs w:val="24"/>
+        </w:rPr>
+        <w:t>form</w:t>
+      </w:r>
+      <w:proofErr w:type="spellEnd"/>
+      <w:r>
+        <w:rPr>
+          <w:rFonts w:ascii="Century Gothic" w:hAnsi="Century Gothic"/>
+          <w:sz w:val="24"/>
+          <w:szCs w:val="24"/>
+        </w:rPr>
+        <w:t xml:space="preserve"> effettua il login. Viene indirizzato alla sua pagina personale, dove sono presenti tutte le sue informazioni, dal menù presente sulla parte superiore clicca quindi sul link “lascia un feedback”. Gennaro quindi viene indirizzato in una pagina in cui è presente una breve </w:t>
+      </w:r>
+      <w:r>
+        <w:rPr>
+          <w:rFonts w:ascii="Century Gothic" w:hAnsi="Century Gothic"/>
+          <w:sz w:val="24"/>
+          <w:szCs w:val="24"/>
+        </w:rPr>
+        <w:t xml:space="preserve">descrizione della pagina, un text editor in cui poter scrivere commenti e una valutazione da poter dare al sistema, si ha la possibilità di lasciare una votazione, da 0 a 5, infine è presente il pulsante per sottomettere la valutazione. Gennaro dunque utilizza il text editor per scrivere quello che pensa di Sine Charta, </w:t>
+      </w:r>
+      <w:r>
+        <w:rPr>
+          <w:rFonts w:ascii="Century Gothic" w:hAnsi="Century Gothic"/>
+          <w:sz w:val="24"/>
+          <w:szCs w:val="24"/>
+        </w:rPr>
+        <w:t>sia le cose che gli piacciono, sia quelle che non gli piacciono; scrive dei suggerimenti che secondo lui vanno inseriti nel sistema</w:t>
+      </w:r>
+      <w:r>
+        <w:rPr>
+          <w:rFonts w:ascii="Century Gothic" w:hAnsi="Century Gothic"/>
+          <w:sz w:val="24"/>
+          <w:szCs w:val="24"/>
+        </w:rPr>
+        <w:t xml:space="preserve">, inoltre scrive quali cose secondo lui non vanno </w:t>
+      </w:r>
+      <w:r>
+        <w:rPr>
+          <w:rFonts w:ascii="Century Gothic" w:hAnsi="Century Gothic"/>
+          <w:sz w:val="24"/>
+          <w:szCs w:val="24"/>
+        </w:rPr>
+        <w:t>eliminate dal sistema e quelle che vanno migliorate. Dopo aver terminato di scrivere, lascia un voto: 4/5, e clicca sul pulsante “lascia feedback”. Dopo qualche istante gli viene mostrata una pagina in cui si ringrazia l’utente per aver lasciato una recensione al sito e subito dopo viene reindirizzato alla home. Gennaro ha terminato di lasciare un feedback per Sine Charta.</w:t>
+      </w:r>
+      <w:bookmarkStart w:id="1" w:name="_GoBack"/>
+      <w:bookmarkEnd w:id="1"/>
+    </w:p>
+    <w:p>
+      <w:pPr>
         <w:jc w:val="both"/>
         <w:rPr>
           <w:rFonts w:ascii="Century Gothic" w:hAnsi="Century Gothic"/>
@@ -5128,19 +5363,19 @@
           <w:sz w:val="24"/>
           <w:szCs w:val="24"/>
         </w:rPr>
-        <w:t xml:space="preserve">(scenario crea </w:t>
-      </w:r>
-      <w:proofErr w:type="gramStart"/>
-      <w:r>
+        <w:t>(scenario crea sessione, invitare giocatori)</w:t>
+      </w:r>
+    </w:p>
+    <w:p>
+      <w:pPr>
+        <w:jc w:val="both"/>
         <w:rPr>
           <w:rFonts w:ascii="Century Gothic" w:hAnsi="Century Gothic"/>
           <w:color w:val="FF0000"/>
           <w:sz w:val="24"/>
           <w:szCs w:val="24"/>
         </w:rPr>
-        <w:t>sessione ,</w:t>
-      </w:r>
-      <w:proofErr w:type="gramEnd"/>
+      </w:pPr>
       <w:r>
         <w:rPr>
           <w:rFonts w:ascii="Century Gothic" w:hAnsi="Century Gothic"/>
@@ -5148,26 +5383,6 @@
           <w:sz w:val="24"/>
           <w:szCs w:val="24"/>
         </w:rPr>
-        <w:t xml:space="preserve"> invitare giocatori)</w:t>
-      </w:r>
-    </w:p>
-    <w:p>
-      <w:pPr>
-        <w:jc w:val="both"/>
-        <w:rPr>
-          <w:rFonts w:ascii="Century Gothic" w:hAnsi="Century Gothic"/>
-          <w:color w:val="FF0000"/>
-          <w:sz w:val="24"/>
-          <w:szCs w:val="24"/>
-        </w:rPr>
-      </w:pPr>
-      <w:r>
-        <w:rPr>
-          <w:rFonts w:ascii="Century Gothic" w:hAnsi="Century Gothic"/>
-          <w:color w:val="FF0000"/>
-          <w:sz w:val="24"/>
-          <w:szCs w:val="24"/>
-        </w:rPr>
         <w:t>(scenario accetta l’invito, bacheca)</w:t>
       </w:r>
     </w:p>
@@ -5186,7 +5401,6 @@
           <w:sz w:val="24"/>
           <w:szCs w:val="24"/>
         </w:rPr>
-        <w:lastRenderedPageBreak/>
         <w:t>(</w:t>
       </w:r>
       <w:r>
@@ -8147,7 +8361,7 @@
 </file>
 
 <file path=customXml/itemProps1.xml><?xml version="1.0" encoding="utf-8"?>
-<ds:datastoreItem xmlns:ds="http://schemas.openxmlformats.org/officeDocument/2006/customXml" ds:itemID="{25D419BC-D5E3-4DD5-AD14-4E0A6E322456}">
+<ds:datastoreItem xmlns:ds="http://schemas.openxmlformats.org/officeDocument/2006/customXml" ds:itemID="{802EC96A-60A7-45E3-8E60-6DD70B755FFF}">
   <ds:schemaRefs>
     <ds:schemaRef ds:uri="http://schemas.openxmlformats.org/officeDocument/2006/bibliography"/>
   </ds:schemaRefs>

</xml_diff>

<commit_message>
Update Sine_Charta Problem statement.docx
Cambiata immagine della identificazione degli attori
</commit_message>
<xml_diff>
--- a/Deliverables/Sine_Charta Problem statement.docx
+++ b/Deliverables/Sine_Charta Problem statement.docx
@@ -1,6 +1,6 @@
 
 <file path=word/document.xml><?xml version="1.0" encoding="utf-8"?>
-<w:document xmlns:wpc="http://schemas.microsoft.com/office/word/2010/wordprocessingCanvas" xmlns:mc="http://schemas.openxmlformats.org/markup-compatibility/2006" xmlns:o="urn:schemas-microsoft-com:office:office" xmlns:r="http://schemas.openxmlformats.org/officeDocument/2006/relationships" xmlns:m="http://schemas.openxmlformats.org/officeDocument/2006/math" xmlns:v="urn:schemas-microsoft-com:vml" xmlns:wp14="http://schemas.microsoft.com/office/word/2010/wordprocessingDrawing" xmlns:wp="http://schemas.openxmlformats.org/drawingml/2006/wordprocessingDrawing" xmlns:w10="urn:schemas-microsoft-com:office:word" xmlns:w="http://schemas.openxmlformats.org/wordprocessingml/2006/main" xmlns:w14="http://schemas.microsoft.com/office/word/2010/wordml" xmlns:w15="http://schemas.microsoft.com/office/word/2012/wordml" xmlns:wpg="http://schemas.microsoft.com/office/word/2010/wordprocessingGroup" xmlns:wpi="http://schemas.microsoft.com/office/word/2010/wordprocessingInk" xmlns:wne="http://schemas.microsoft.com/office/word/2006/wordml" xmlns:wps="http://schemas.microsoft.com/office/word/2010/wordprocessingShape" mc:Ignorable="w14 w15 wp14">
+<w:document xmlns:wpc="http://schemas.microsoft.com/office/word/2010/wordprocessingCanvas" xmlns:cx="http://schemas.microsoft.com/office/drawing/2014/chartex" xmlns:cx1="http://schemas.microsoft.com/office/drawing/2015/9/8/chartex" xmlns:cx2="http://schemas.microsoft.com/office/drawing/2015/10/21/chartex" xmlns:cx3="http://schemas.microsoft.com/office/drawing/2016/5/9/chartex" xmlns:cx4="http://schemas.microsoft.com/office/drawing/2016/5/10/chartex" xmlns:cx5="http://schemas.microsoft.com/office/drawing/2016/5/11/chartex" xmlns:cx6="http://schemas.microsoft.com/office/drawing/2016/5/12/chartex" xmlns:cx7="http://schemas.microsoft.com/office/drawing/2016/5/13/chartex" xmlns:cx8="http://schemas.microsoft.com/office/drawing/2016/5/14/chartex" xmlns:mc="http://schemas.openxmlformats.org/markup-compatibility/2006" xmlns:aink="http://schemas.microsoft.com/office/drawing/2016/ink" xmlns:am3d="http://schemas.microsoft.com/office/drawing/2017/model3d" xmlns:o="urn:schemas-microsoft-com:office:office" xmlns:r="http://schemas.openxmlformats.org/officeDocument/2006/relationships" xmlns:m="http://schemas.openxmlformats.org/officeDocument/2006/math" xmlns:v="urn:schemas-microsoft-com:vml" xmlns:wp14="http://schemas.microsoft.com/office/word/2010/wordprocessingDrawing" xmlns:wp="http://schemas.openxmlformats.org/drawingml/2006/wordprocessingDrawing" xmlns:w10="urn:schemas-microsoft-com:office:word" xmlns:w="http://schemas.openxmlformats.org/wordprocessingml/2006/main" xmlns:w14="http://schemas.microsoft.com/office/word/2010/wordml" xmlns:w15="http://schemas.microsoft.com/office/word/2012/wordml" xmlns:w16cid="http://schemas.microsoft.com/office/word/2016/wordml/cid" xmlns:w16se="http://schemas.microsoft.com/office/word/2015/wordml/symex" xmlns:wpg="http://schemas.microsoft.com/office/word/2010/wordprocessingGroup" xmlns:wpi="http://schemas.microsoft.com/office/word/2010/wordprocessingInk" xmlns:wne="http://schemas.microsoft.com/office/word/2006/wordml" xmlns:wps="http://schemas.microsoft.com/office/word/2010/wordprocessingShape" mc:Ignorable="w14 w15 w16se w16cid wp14">
   <w:body>
     <w:p>
       <w:pPr>
@@ -953,23 +953,36 @@
       </w:pPr>
       <w:r>
         <w:rPr>
+          <w:sz w:val="28"/>
+        </w:rPr>
+        <w:t>Sine Charta presenta tre tipi di attori: utenteModeratore, utenteGiocatore e Amministratore.</w:t>
+      </w:r>
+    </w:p>
+    <w:p>
+      <w:pPr>
+        <w:jc w:val="both"/>
+        <w:rPr>
+          <w:sz w:val="28"/>
+        </w:rPr>
+      </w:pPr>
+      <w:r>
+        <w:rPr>
           <w:noProof/>
           <w:sz w:val="28"/>
-          <w:lang w:eastAsia="it-IT"/>
         </w:rPr>
         <w:drawing>
-          <wp:anchor distT="0" distB="0" distL="114300" distR="114300" simplePos="0" relativeHeight="251659264" behindDoc="1" locked="0" layoutInCell="1" allowOverlap="1" wp14:anchorId="4A614924" wp14:editId="113FB7B5">
+          <wp:anchor distT="0" distB="0" distL="114300" distR="114300" simplePos="0" relativeHeight="251658240" behindDoc="0" locked="0" layoutInCell="1" allowOverlap="1">
             <wp:simplePos x="0" y="0"/>
-            <wp:positionH relativeFrom="margin">
-              <wp:align>center</wp:align>
+            <wp:positionH relativeFrom="column">
+              <wp:posOffset>1414732</wp:posOffset>
             </wp:positionH>
             <wp:positionV relativeFrom="paragraph">
-              <wp:posOffset>629979</wp:posOffset>
+              <wp:posOffset>231643</wp:posOffset>
             </wp:positionV>
-            <wp:extent cx="2705100" cy="1009650"/>
-            <wp:effectExtent l="0" t="0" r="0" b="0"/>
+            <wp:extent cx="3457575" cy="2009775"/>
+            <wp:effectExtent l="0" t="0" r="9525" b="9525"/>
             <wp:wrapTopAndBottom/>
-            <wp:docPr id="10" name="Immagine 10" descr="Immagine che contiene oggetto, orologio&#10;&#10;Descrizione generata automaticamente"/>
+            <wp:docPr id="16" name="Immagine 16" descr="Immagine che contiene testo, mappa&#10;&#10;Descrizione generata automaticamente"/>
             <wp:cNvGraphicFramePr>
               <a:graphicFrameLocks xmlns:a="http://schemas.openxmlformats.org/drawingml/2006/main" noChangeAspect="1"/>
             </wp:cNvGraphicFramePr>
@@ -977,7 +990,7 @@
               <a:graphicData uri="http://schemas.openxmlformats.org/drawingml/2006/picture">
                 <pic:pic xmlns:pic="http://schemas.openxmlformats.org/drawingml/2006/picture">
                   <pic:nvPicPr>
-                    <pic:cNvPr id="1" name="attori.jpg"/>
+                    <pic:cNvPr id="16" name="attori.jpg"/>
                     <pic:cNvPicPr/>
                   </pic:nvPicPr>
                   <pic:blipFill>
@@ -995,7 +1008,7 @@
                   <pic:spPr>
                     <a:xfrm>
                       <a:off x="0" y="0"/>
-                      <a:ext cx="2705100" cy="1009650"/>
+                      <a:ext cx="3457575" cy="2009775"/>
                     </a:xfrm>
                     <a:prstGeom prst="rect">
                       <a:avLst/>
@@ -1007,12 +1020,14 @@
           </wp:anchor>
         </w:drawing>
       </w:r>
-      <w:r>
+    </w:p>
+    <w:p>
+      <w:pPr>
+        <w:jc w:val="both"/>
         <w:rPr>
           <w:sz w:val="28"/>
         </w:rPr>
-        <w:t>Sine Charta presenta tre tipi di attori: utenteModeratore, utenteGiocatore e Amministratore.</w:t>
-      </w:r>
+      </w:pPr>
     </w:p>
     <w:p>
       <w:pPr>
@@ -1021,33 +1036,12 @@
           <w:sz w:val="28"/>
         </w:rPr>
       </w:pPr>
-    </w:p>
-    <w:p>
-      <w:pPr>
-        <w:jc w:val="both"/>
+      <w:r>
         <w:rPr>
           <w:sz w:val="28"/>
         </w:rPr>
-      </w:pPr>
-      <w:r>
-        <w:rPr>
-          <w:sz w:val="28"/>
-        </w:rPr>
+        <w:lastRenderedPageBreak/>
         <w:t>Possiamo definire dei macro-requisiti funzionali, che poi verranno spiegati in dettaglio per ogni attore.</w:t>
-      </w:r>
-    </w:p>
-    <w:p>
-      <w:pPr>
-        <w:spacing w:after="0" w:line="240" w:lineRule="auto"/>
-        <w:rPr>
-          <w:sz w:val="28"/>
-        </w:rPr>
-      </w:pPr>
-      <w:r>
-        <w:rPr>
-          <w:sz w:val="28"/>
-        </w:rPr>
-        <w:br w:type="page"/>
       </w:r>
     </w:p>
     <w:p>
@@ -1324,6 +1318,8 @@
         </w:rPr>
         <w:t>Spiegazione di macro-requisiti in dettaglio per ogni attore.</w:t>
       </w:r>
+      <w:bookmarkStart w:id="1" w:name="_GoBack"/>
+      <w:bookmarkEnd w:id="1"/>
     </w:p>
     <w:tbl>
       <w:tblPr>
@@ -6702,25 +6698,7 @@
           <w:sz w:val="24"/>
           <w:szCs w:val="24"/>
         </w:rPr>
-        <w:t xml:space="preserve"> e i </w:t>
-      </w:r>
-      <w:proofErr w:type="spellStart"/>
-      <w:r>
-        <w:rPr>
-          <w:rFonts w:ascii="Century Gothic" w:hAnsi="Century Gothic"/>
-          <w:sz w:val="24"/>
-          <w:szCs w:val="24"/>
-        </w:rPr>
-        <w:t>pg</w:t>
-      </w:r>
-      <w:proofErr w:type="spellEnd"/>
-      <w:r>
-        <w:rPr>
-          <w:rFonts w:ascii="Century Gothic" w:hAnsi="Century Gothic"/>
-          <w:sz w:val="24"/>
-          <w:szCs w:val="24"/>
-        </w:rPr>
-        <w:t xml:space="preserve">: per farlo le basterà cliccare sul pulsante </w:t>
+        <w:t xml:space="preserve"> e i pg: per farlo le basterà cliccare sul pulsante </w:t>
       </w:r>
       <w:r>
         <w:rPr>
@@ -7836,17 +7814,7 @@
           <w:sz w:val="24"/>
           <w:szCs w:val="24"/>
         </w:rPr>
-        <w:t>Armando è un amministratore di Sine Charta. Il suo compito è dunque quello di monitorare tutto quello succede nel sistema, dalla sezione bacheca, a quella dei feedback e fare da ponte tra gli utenti e i developers del sistema per eventuali suggerimenti da parte degli utenti. Armando raggiunge il sito di Sine Charta, dalla Home effettua il login compilando i campi con username e password e accede cosi alla sua area personale. Armando dalla navbar presente sulla parte superiore clicca su “Bacheca” e cosi raggiunge l’area dedicata alla sezione bacheca. Ad Armando viene mostrata una lista con tutti gli annunci presenti all’interno di Sine Charta, ordinati in ordine di creazione. Armando passa parecchio tempo a leggere gli annunci in cerca di eventuali violazioni al regolamento e per ogni messaggio che apre Armando vede dei pulsanti che gli danno la possibilità di cancellare il messaggio e di sospendere l’utente per un certo periodo di tempo oppure, dopo che l’utente ha avuto già una sospensione, di bannarlo definitivamente dal Sistema. Ad un certo punto, Armando trova un annuncio in cui c’è una pesante trasgressione da parte di un utente che ha scritto l’annuncio. Cosi lui preme il pulsante “sospendi utente” posto in alto e a destra rispetto al messaggio; dopodiché gli viene mostrato un alert</w:t>
-      </w:r>
-      <w:bookmarkStart w:id="1" w:name="_GoBack"/>
-      <w:bookmarkEnd w:id="1"/>
-      <w:r>
-        <w:rPr>
-          <w:rFonts w:ascii="Century Gothic" w:hAnsi="Century Gothic"/>
-          <w:sz w:val="24"/>
-          <w:szCs w:val="24"/>
-        </w:rPr>
-        <w:t xml:space="preserve"> box in cui c’è scritto “motivazione della sospensione” e una text-area per scrivere il motivo della sospensione. Armando scrive il chiarimento della sospensione e clicca su “conferma sospensione”, dopo gli viene mostrato un messaggio “sei sicuro di voler sospendere questo utente”, Armando clicca si e il Sistema provvede a sospendere l’utente per 48 ore, mostrando ad Armando un messaggio di avvenuta sospensione. Dopodiché Armando clicca sul pulsante “elimina massaggio”, gli viene mostrato un messaggio di conferma, Armando clicca su conferma, il messaggio viene eliminato e Armando viene reindirizzato alla bacheca. Armando può cos</w:t>
+        <w:t>Armando è un amministratore di Sine Charta. Il suo compito è dunque quello di monitorare tutto quello succede nel sistema, dalla sezione bacheca, a quella dei feedback e fare da ponte tra gli utenti e i developers del sistema per eventuali suggerimenti da parte degli utenti. Armando raggiunge il sito di Sine Charta, dalla Home effettua il login compilando i campi con username e password e accede cosi alla sua area personale. Armando dalla navbar presente sulla parte superiore clicca su “Bacheca” e cosi raggiunge l’area dedicata alla sezione bacheca. Ad Armando viene mostrata una lista con tutti gli annunci presenti all’interno di Sine Charta, ordinati in ordine di creazione. Armando passa parecchio tempo a leggere gli annunci in cerca di eventuali violazioni al regolamento e per ogni messaggio che apre Armando vede dei pulsanti che gli danno la possibilità di cancellare il messaggio e di sospendere l’utente per un certo periodo di tempo oppure, dopo che l’utente ha avuto già una sospensione, di bannarlo definitivamente dal Sistema. Ad un certo punto, Armando trova un annuncio in cui c’è una pesante trasgressione da parte di un utente che ha scritto l’annuncio. Cosi lui preme il pulsante “sospendi utente” posto in alto e a destra rispetto al messaggio; dopodiché gli viene mostrato un alert box in cui c’è scritto “motivazione della sospensione” e una text-area per scrivere il motivo della sospensione. Armando scrive il chiarimento della sospensione e clicca su “conferma sospensione”, dopo gli viene mostrato un messaggio “sei sicuro di voler sospendere questo utente”, Armando clicca si e il Sistema provvede a sospendere l’utente per 48 ore, mostrando ad Armando un messaggio di avvenuta sospensione. Dopodiché Armando clicca sul pulsante “elimina massaggio”, gli viene mostrato un messaggio di conferma, Armando clicca su conferma, il messaggio viene eliminato e Armando viene reindirizzato alla bacheca. Armando può cos</w:t>
       </w:r>
       <w:r>
         <w:rPr>
@@ -7893,8 +7861,8 @@
 </file>
 
 <file path=word/numbering.xml><?xml version="1.0" encoding="utf-8"?>
-<w:numbering xmlns:wpc="http://schemas.microsoft.com/office/word/2010/wordprocessingCanvas" xmlns:mc="http://schemas.openxmlformats.org/markup-compatibility/2006" xmlns:o="urn:schemas-microsoft-com:office:office" xmlns:r="http://schemas.openxmlformats.org/officeDocument/2006/relationships" xmlns:m="http://schemas.openxmlformats.org/officeDocument/2006/math" xmlns:v="urn:schemas-microsoft-com:vml" xmlns:wp14="http://schemas.microsoft.com/office/word/2010/wordprocessingDrawing" xmlns:wp="http://schemas.openxmlformats.org/drawingml/2006/wordprocessingDrawing" xmlns:w10="urn:schemas-microsoft-com:office:word" xmlns:w="http://schemas.openxmlformats.org/wordprocessingml/2006/main" xmlns:w14="http://schemas.microsoft.com/office/word/2010/wordml" xmlns:w15="http://schemas.microsoft.com/office/word/2012/wordml" xmlns:wpg="http://schemas.microsoft.com/office/word/2010/wordprocessingGroup" xmlns:wpi="http://schemas.microsoft.com/office/word/2010/wordprocessingInk" xmlns:wne="http://schemas.microsoft.com/office/word/2006/wordml" xmlns:wps="http://schemas.microsoft.com/office/word/2010/wordprocessingShape" mc:Ignorable="w14 w15 wp14">
-  <w:abstractNum w:abstractNumId="0">
+<w:numbering xmlns:wpc="http://schemas.microsoft.com/office/word/2010/wordprocessingCanvas" xmlns:cx="http://schemas.microsoft.com/office/drawing/2014/chartex" xmlns:cx1="http://schemas.microsoft.com/office/drawing/2015/9/8/chartex" xmlns:cx2="http://schemas.microsoft.com/office/drawing/2015/10/21/chartex" xmlns:cx3="http://schemas.microsoft.com/office/drawing/2016/5/9/chartex" xmlns:cx4="http://schemas.microsoft.com/office/drawing/2016/5/10/chartex" xmlns:cx5="http://schemas.microsoft.com/office/drawing/2016/5/11/chartex" xmlns:cx6="http://schemas.microsoft.com/office/drawing/2016/5/12/chartex" xmlns:cx7="http://schemas.microsoft.com/office/drawing/2016/5/13/chartex" xmlns:cx8="http://schemas.microsoft.com/office/drawing/2016/5/14/chartex" xmlns:mc="http://schemas.openxmlformats.org/markup-compatibility/2006" xmlns:aink="http://schemas.microsoft.com/office/drawing/2016/ink" xmlns:am3d="http://schemas.microsoft.com/office/drawing/2017/model3d" xmlns:o="urn:schemas-microsoft-com:office:office" xmlns:r="http://schemas.openxmlformats.org/officeDocument/2006/relationships" xmlns:m="http://schemas.openxmlformats.org/officeDocument/2006/math" xmlns:v="urn:schemas-microsoft-com:vml" xmlns:wp14="http://schemas.microsoft.com/office/word/2010/wordprocessingDrawing" xmlns:wp="http://schemas.openxmlformats.org/drawingml/2006/wordprocessingDrawing" xmlns:w10="urn:schemas-microsoft-com:office:word" xmlns:w="http://schemas.openxmlformats.org/wordprocessingml/2006/main" xmlns:w14="http://schemas.microsoft.com/office/word/2010/wordml" xmlns:w15="http://schemas.microsoft.com/office/word/2012/wordml" xmlns:w16cid="http://schemas.microsoft.com/office/word/2016/wordml/cid" xmlns:w16se="http://schemas.microsoft.com/office/word/2015/wordml/symex" xmlns:wpg="http://schemas.microsoft.com/office/word/2010/wordprocessingGroup" xmlns:wpi="http://schemas.microsoft.com/office/word/2010/wordprocessingInk" xmlns:wne="http://schemas.microsoft.com/office/word/2006/wordml" xmlns:wps="http://schemas.microsoft.com/office/word/2010/wordprocessingShape" mc:Ignorable="w14 w15 w16se w16cid wp14">
+  <w:abstractNum w:abstractNumId="0" w15:restartNumberingAfterBreak="0">
     <w:nsid w:val="1AAA3048"/>
     <w:multiLevelType w:val="multilevel"/>
     <w:tmpl w:val="0C2AE276"/>
@@ -8008,7 +7976,7 @@
       </w:rPr>
     </w:lvl>
   </w:abstractNum>
-  <w:abstractNum w:abstractNumId="1">
+  <w:abstractNum w:abstractNumId="1" w15:restartNumberingAfterBreak="0">
     <w:nsid w:val="30AA1D45"/>
     <w:multiLevelType w:val="multilevel"/>
     <w:tmpl w:val="3CBA2272"/>
@@ -8099,7 +8067,7 @@
       </w:pPr>
     </w:lvl>
   </w:abstractNum>
-  <w:abstractNum w:abstractNumId="2">
+  <w:abstractNum w:abstractNumId="2" w15:restartNumberingAfterBreak="0">
     <w:nsid w:val="345B3A3B"/>
     <w:multiLevelType w:val="multilevel"/>
     <w:tmpl w:val="59E2CABE"/>
@@ -8190,7 +8158,7 @@
       </w:pPr>
     </w:lvl>
   </w:abstractNum>
-  <w:abstractNum w:abstractNumId="3">
+  <w:abstractNum w:abstractNumId="3" w15:restartNumberingAfterBreak="0">
     <w:nsid w:val="3EA63635"/>
     <w:multiLevelType w:val="multilevel"/>
     <w:tmpl w:val="9FB2025E"/>
@@ -8304,7 +8272,7 @@
       </w:rPr>
     </w:lvl>
   </w:abstractNum>
-  <w:abstractNum w:abstractNumId="4">
+  <w:abstractNum w:abstractNumId="4" w15:restartNumberingAfterBreak="0">
     <w:nsid w:val="5F6F7A1B"/>
     <w:multiLevelType w:val="hybridMultilevel"/>
     <w:tmpl w:val="085AAD16"/>
@@ -8417,7 +8385,7 @@
       </w:rPr>
     </w:lvl>
   </w:abstractNum>
-  <w:abstractNum w:abstractNumId="5">
+  <w:abstractNum w:abstractNumId="5" w15:restartNumberingAfterBreak="0">
     <w:nsid w:val="60987C5E"/>
     <w:multiLevelType w:val="hybridMultilevel"/>
     <w:tmpl w:val="EDB8581C"/>
@@ -8530,7 +8498,7 @@
       </w:rPr>
     </w:lvl>
   </w:abstractNum>
-  <w:abstractNum w:abstractNumId="6">
+  <w:abstractNum w:abstractNumId="6" w15:restartNumberingAfterBreak="0">
     <w:nsid w:val="7DE87624"/>
     <w:multiLevelType w:val="multilevel"/>
     <w:tmpl w:val="35AA2192"/>
@@ -8650,7 +8618,7 @@
 </file>
 
 <file path=word/styles.xml><?xml version="1.0" encoding="utf-8"?>
-<w:styles xmlns:mc="http://schemas.openxmlformats.org/markup-compatibility/2006" xmlns:r="http://schemas.openxmlformats.org/officeDocument/2006/relationships" xmlns:w="http://schemas.openxmlformats.org/wordprocessingml/2006/main" xmlns:w14="http://schemas.microsoft.com/office/word/2010/wordml" xmlns:w15="http://schemas.microsoft.com/office/word/2012/wordml" mc:Ignorable="w14 w15">
+<w:styles xmlns:mc="http://schemas.openxmlformats.org/markup-compatibility/2006" xmlns:r="http://schemas.openxmlformats.org/officeDocument/2006/relationships" xmlns:w="http://schemas.openxmlformats.org/wordprocessingml/2006/main" xmlns:w14="http://schemas.microsoft.com/office/word/2010/wordml" xmlns:w15="http://schemas.microsoft.com/office/word/2012/wordml" xmlns:w16cid="http://schemas.microsoft.com/office/word/2016/wordml/cid" xmlns:w16se="http://schemas.microsoft.com/office/word/2015/wordml/symex" mc:Ignorable="w14 w15 w16se w16cid">
   <w:docDefaults>
     <w:rPrDefault>
       <w:rPr>
@@ -8661,7 +8629,7 @@
     </w:rPrDefault>
     <w:pPrDefault/>
   </w:docDefaults>
-  <w:latentStyles w:defLockedState="0" w:defUIPriority="99" w:defSemiHidden="0" w:defUnhideWhenUsed="0" w:defQFormat="0" w:count="371">
+  <w:latentStyles w:defLockedState="0" w:defUIPriority="99" w:defSemiHidden="0" w:defUnhideWhenUsed="0" w:defQFormat="0" w:count="375">
     <w:lsdException w:name="Normal" w:uiPriority="0" w:qFormat="1"/>
     <w:lsdException w:name="heading 1" w:uiPriority="9" w:qFormat="1"/>
     <w:lsdException w:name="heading 2" w:semiHidden="1" w:uiPriority="9" w:unhideWhenUsed="1" w:qFormat="1"/>
@@ -8767,7 +8735,6 @@
     <w:lsdException w:name="HTML Sample" w:semiHidden="1" w:unhideWhenUsed="1"/>
     <w:lsdException w:name="HTML Typewriter" w:semiHidden="1" w:unhideWhenUsed="1"/>
     <w:lsdException w:name="HTML Variable" w:semiHidden="1" w:unhideWhenUsed="1"/>
-    <w:lsdException w:name="Normal Table" w:semiHidden="1" w:unhideWhenUsed="1"/>
     <w:lsdException w:name="annotation subject" w:semiHidden="1" w:unhideWhenUsed="1"/>
     <w:lsdException w:name="No List" w:semiHidden="1" w:unhideWhenUsed="1"/>
     <w:lsdException w:name="Outline List 1" w:semiHidden="1" w:unhideWhenUsed="1"/>
@@ -8811,10 +8778,8 @@
     <w:lsdException w:name="Table Elegant" w:semiHidden="1" w:unhideWhenUsed="1"/>
     <w:lsdException w:name="Table Professional" w:semiHidden="1" w:unhideWhenUsed="1"/>
     <w:lsdException w:name="Table Subtle 1" w:semiHidden="1" w:unhideWhenUsed="1"/>
-    <w:lsdException w:name="Table Subtle 2" w:semiHidden="1" w:unhideWhenUsed="1"/>
     <w:lsdException w:name="Table Web 1" w:semiHidden="1" w:unhideWhenUsed="1"/>
     <w:lsdException w:name="Table Web 2" w:semiHidden="1" w:unhideWhenUsed="1"/>
-    <w:lsdException w:name="Table Web 3" w:semiHidden="1" w:unhideWhenUsed="1"/>
     <w:lsdException w:name="Balloon Text" w:semiHidden="1" w:unhideWhenUsed="1"/>
     <w:lsdException w:name="Table Grid" w:uiPriority="39"/>
     <w:lsdException w:name="Table Theme" w:semiHidden="1" w:unhideWhenUsed="1"/>
@@ -9033,6 +8998,10 @@
     <w:lsdException w:name="List Table 5 Dark Accent 6" w:uiPriority="50"/>
     <w:lsdException w:name="List Table 6 Colorful Accent 6" w:uiPriority="51"/>
     <w:lsdException w:name="List Table 7 Colorful Accent 6" w:uiPriority="52"/>
+    <w:lsdException w:name="Mention" w:semiHidden="1" w:unhideWhenUsed="1"/>
+    <w:lsdException w:name="Smart Hyperlink" w:semiHidden="1" w:unhideWhenUsed="1"/>
+    <w:lsdException w:name="Hashtag" w:semiHidden="1" w:unhideWhenUsed="1"/>
+    <w:lsdException w:name="Unresolved Mention" w:semiHidden="1" w:unhideWhenUsed="1"/>
   </w:latentStyles>
   <w:style w:type="paragraph" w:default="1" w:styleId="Normale">
     <w:name w:val="Normal"/>
@@ -10908,7 +10877,6 @@
       <w:sz w:val="22"/>
     </w:rPr>
     <w:tblPr>
-      <w:tblInd w:w="0" w:type="dxa"/>
       <w:tblBorders>
         <w:top w:val="single" w:sz="4" w:space="0" w:color="auto"/>
         <w:left w:val="single" w:sz="4" w:space="0" w:color="auto"/>
@@ -10917,12 +10885,6 @@
         <w:insideH w:val="single" w:sz="4" w:space="0" w:color="auto"/>
         <w:insideV w:val="single" w:sz="4" w:space="0" w:color="auto"/>
       </w:tblBorders>
-      <w:tblCellMar>
-        <w:top w:w="0" w:type="dxa"/>
-        <w:left w:w="108" w:type="dxa"/>
-        <w:bottom w:w="0" w:type="dxa"/>
-        <w:right w:w="108" w:type="dxa"/>
-      </w:tblCellMar>
     </w:tblPr>
   </w:style>
 </w:styles>
@@ -11194,7 +11156,7 @@
 </file>
 
 <file path=customXml/itemProps1.xml><?xml version="1.0" encoding="utf-8"?>
-<ds:datastoreItem xmlns:ds="http://schemas.openxmlformats.org/officeDocument/2006/customXml" ds:itemID="{B3572C32-286A-41A3-8A94-9086CD0E8302}">
+<ds:datastoreItem xmlns:ds="http://schemas.openxmlformats.org/officeDocument/2006/customXml" ds:itemID="{D96F1B5B-4287-4A01-815A-122A34582BC9}">
   <ds:schemaRefs>
     <ds:schemaRef ds:uri="http://schemas.openxmlformats.org/officeDocument/2006/bibliography"/>
   </ds:schemaRefs>

</xml_diff>

<commit_message>
Problem statement & diagram
Fix vari sui nomi nel diagram and eliminata "elimina account" sul problem statement
</commit_message>
<xml_diff>
--- a/Deliverables/Sine_Charta Problem statement.docx
+++ b/Deliverables/Sine_Charta Problem statement.docx
@@ -1240,7 +1240,7 @@
               <w:rPr>
                 <w:sz w:val="28"/>
               </w:rPr>
-              <w:t>Eliminare account</w:t>
+              <w:t>Log-out</w:t>
             </w:r>
           </w:p>
           <w:p>
@@ -1253,6 +1253,8 @@
             </w:pPr>
           </w:p>
         </w:tc>
+        <w:bookmarkStart w:id="1" w:name="_GoBack"/>
+        <w:bookmarkEnd w:id="1"/>
       </w:tr>
       <w:tr>
         <w:tc>
@@ -1357,7 +1359,7 @@
               <w:rPr>
                 <w:sz w:val="28"/>
               </w:rPr>
-              <w:t>Eliminare account</w:t>
+              <w:t>Log-out</w:t>
             </w:r>
           </w:p>
           <w:p>
@@ -1380,8 +1382,6 @@
           <w:sz w:val="28"/>
         </w:rPr>
       </w:pPr>
-      <w:bookmarkStart w:id="1" w:name="_GoBack"/>
-      <w:bookmarkEnd w:id="1"/>
     </w:p>
     <w:p>
       <w:pPr>
@@ -8957,7 +8957,7 @@
 </file>
 
 <file path=customXml/itemProps1.xml><?xml version="1.0" encoding="utf-8"?>
-<ds:datastoreItem xmlns:ds="http://schemas.openxmlformats.org/officeDocument/2006/customXml" ds:itemID="{BA33362A-EC7C-48B0-A7C1-0CAC94D5BFC5}">
+<ds:datastoreItem xmlns:ds="http://schemas.openxmlformats.org/officeDocument/2006/customXml" ds:itemID="{DE69FAAC-BA42-4B87-8C5A-13EE4219A3B2}">
   <ds:schemaRefs>
     <ds:schemaRef ds:uri="http://schemas.openxmlformats.org/officeDocument/2006/bibliography"/>
   </ds:schemaRefs>

</xml_diff>